<commit_message>
revisão de dos documentos
</commit_message>
<xml_diff>
--- a/Documentation/CSU oficial.docx
+++ b/Documentation/CSU oficial.docx
@@ -1,6 +1,6 @@
 
 <file path=word/document.xml><?xml version="1.0" encoding="utf-8"?>
-<w:document xmlns:wpc="http://schemas.microsoft.com/office/word/2010/wordprocessingCanvas" xmlns:cx="http://schemas.microsoft.com/office/drawing/2014/chartex" xmlns:cx1="http://schemas.microsoft.com/office/drawing/2015/9/8/chartex" xmlns:cx2="http://schemas.microsoft.com/office/drawing/2015/10/21/chartex" xmlns:mc="http://schemas.openxmlformats.org/markup-compatibility/2006" xmlns:o="urn:schemas-microsoft-com:office:office" xmlns:r="http://schemas.openxmlformats.org/officeDocument/2006/relationships" xmlns:m="http://schemas.openxmlformats.org/officeDocument/2006/math" xmlns:v="urn:schemas-microsoft-com:vml" xmlns:wp14="http://schemas.microsoft.com/office/word/2010/wordprocessingDrawing" xmlns:wp="http://schemas.openxmlformats.org/drawingml/2006/wordprocessingDrawing" xmlns:w10="urn:schemas-microsoft-com:office:word" xmlns:w="http://schemas.openxmlformats.org/wordprocessingml/2006/main" xmlns:w14="http://schemas.microsoft.com/office/word/2010/wordml" xmlns:w15="http://schemas.microsoft.com/office/word/2012/wordml" xmlns:w16se="http://schemas.microsoft.com/office/word/2015/wordml/symex" xmlns:wpg="http://schemas.microsoft.com/office/word/2010/wordprocessingGroup" xmlns:wpi="http://schemas.microsoft.com/office/word/2010/wordprocessingInk" xmlns:wne="http://schemas.microsoft.com/office/word/2006/wordml" xmlns:wps="http://schemas.microsoft.com/office/word/2010/wordprocessingShape" mc:Ignorable="w14 w15 w16se wp14">
+<w:document xmlns:wpc="http://schemas.microsoft.com/office/word/2010/wordprocessingCanvas" xmlns:mc="http://schemas.openxmlformats.org/markup-compatibility/2006" xmlns:o="urn:schemas-microsoft-com:office:office" xmlns:r="http://schemas.openxmlformats.org/officeDocument/2006/relationships" xmlns:m="http://schemas.openxmlformats.org/officeDocument/2006/math" xmlns:v="urn:schemas-microsoft-com:vml" xmlns:wp14="http://schemas.microsoft.com/office/word/2010/wordprocessingDrawing" xmlns:wp="http://schemas.openxmlformats.org/drawingml/2006/wordprocessingDrawing" xmlns:w10="urn:schemas-microsoft-com:office:word" xmlns:w="http://schemas.openxmlformats.org/wordprocessingml/2006/main" xmlns:w14="http://schemas.microsoft.com/office/word/2010/wordml" xmlns:w15="http://schemas.microsoft.com/office/word/2012/wordml" xmlns:wpg="http://schemas.microsoft.com/office/word/2010/wordprocessingGroup" xmlns:wpi="http://schemas.microsoft.com/office/word/2010/wordprocessingInk" xmlns:wne="http://schemas.microsoft.com/office/word/2006/wordml" xmlns:wps="http://schemas.microsoft.com/office/word/2010/wordprocessingShape" mc:Ignorable="w14 w15 wp14">
   <w:body>
     <w:p/>
     <w:tbl>
@@ -167,9 +167,8 @@
             <w:pPr>
               <w:spacing w:line="360" w:lineRule="auto"/>
             </w:pPr>
-            <w:r>
-              <w:t>Não se aplica</w:t>
-            </w:r>
+            <w:bookmarkStart w:id="0" w:name="_GoBack"/>
+            <w:bookmarkEnd w:id="0"/>
           </w:p>
         </w:tc>
       </w:tr>
@@ -290,11 +289,9 @@
             <w:r>
               <w:t xml:space="preserve">(CPF, RG), data de nascimento, </w:t>
             </w:r>
-            <w:proofErr w:type="spellStart"/>
-            <w:r>
-              <w:t>email</w:t>
-            </w:r>
-            <w:proofErr w:type="spellEnd"/>
+            <w:r>
+              <w:t>e-mail</w:t>
+            </w:r>
             <w:r>
               <w:t>, matricula, número de telefone.</w:t>
             </w:r>
@@ -336,13 +333,8 @@
             <w:r>
               <w:t xml:space="preserve"> (</w:t>
             </w:r>
-            <w:proofErr w:type="gramStart"/>
-            <w:r>
-              <w:t>conforme  RN</w:t>
-            </w:r>
-            <w:proofErr w:type="gramEnd"/>
-            <w:r>
-              <w:t>1.1</w:t>
+            <w:r>
+              <w:t>conforme  RN1.1</w:t>
             </w:r>
             <w:r>
               <w:t xml:space="preserve"> </w:t>
@@ -380,18 +372,30 @@
               <w:spacing w:line="360" w:lineRule="auto"/>
             </w:pPr>
             <w:r>
-              <w:t>1.Parte do formulário não preenchido sinalizar usuário quais campos</w:t>
+              <w:t>a</w:t>
             </w:r>
             <w:r>
               <w:t>.</w:t>
             </w:r>
-          </w:p>
-          <w:p>
-            <w:pPr>
-              <w:spacing w:line="360" w:lineRule="auto"/>
-            </w:pPr>
-            <w:r>
-              <w:t>2. Duplicidade de cadastro (matricula)</w:t>
+            <w:r>
+              <w:t xml:space="preserve"> </w:t>
+            </w:r>
+            <w:r>
+              <w:t>Parte do formulário não preenchido sinalizar usuário quais campos</w:t>
+            </w:r>
+            <w:r>
+              <w:t>.</w:t>
+            </w:r>
+          </w:p>
+          <w:p>
+            <w:pPr>
+              <w:spacing w:line="360" w:lineRule="auto"/>
+            </w:pPr>
+            <w:r>
+              <w:t>b</w:t>
+            </w:r>
+            <w:r>
+              <w:t>. Duplicidade de cadastro (matricula)</w:t>
             </w:r>
             <w:r>
               <w:t>.</w:t>
@@ -566,16 +570,8 @@
               <w:rPr>
                 <w:b/>
               </w:rPr>
-              <w:t xml:space="preserve">Realizar </w:t>
-            </w:r>
-            <w:proofErr w:type="spellStart"/>
-            <w:r>
-              <w:rPr>
-                <w:b/>
-              </w:rPr>
-              <w:t>login</w:t>
-            </w:r>
-            <w:proofErr w:type="spellEnd"/>
+              <w:t>Realizar login</w:t>
+            </w:r>
           </w:p>
         </w:tc>
       </w:tr>
@@ -612,15 +608,7 @@
               <w:t>usuário</w:t>
             </w:r>
             <w:r>
-              <w:t xml:space="preserve"> </w:t>
-            </w:r>
-            <w:proofErr w:type="spellStart"/>
-            <w:r>
-              <w:t>loga</w:t>
-            </w:r>
-            <w:proofErr w:type="spellEnd"/>
-            <w:r>
-              <w:t xml:space="preserve"> no sistema</w:t>
+              <w:t xml:space="preserve"> loga no sistema</w:t>
             </w:r>
           </w:p>
         </w:tc>
@@ -757,26 +745,13 @@
               <w:t>usuário</w:t>
             </w:r>
             <w:r>
-              <w:t xml:space="preserve"> digita </w:t>
-            </w:r>
-            <w:proofErr w:type="spellStart"/>
-            <w:r>
-              <w:t>login</w:t>
-            </w:r>
-            <w:proofErr w:type="spellEnd"/>
+              <w:t xml:space="preserve"> digita login</w:t>
+            </w:r>
             <w:r>
               <w:t xml:space="preserve"> e senha</w:t>
             </w:r>
             <w:r>
-              <w:t>. (</w:t>
-            </w:r>
-            <w:proofErr w:type="gramStart"/>
-            <w:r>
-              <w:t>conforme</w:t>
-            </w:r>
-            <w:proofErr w:type="gramEnd"/>
-            <w:r>
-              <w:t xml:space="preserve"> RN </w:t>
+              <w:t xml:space="preserve">. (conforme RN </w:t>
             </w:r>
             <w:r>
               <w:t>1.1.1</w:t>
@@ -826,7 +801,7 @@
               <w:spacing w:line="360" w:lineRule="auto"/>
             </w:pPr>
             <w:r>
-              <w:t>1</w:t>
+              <w:t>a</w:t>
             </w:r>
             <w:r>
               <w:t>.</w:t>
@@ -837,11 +812,9 @@
             <w:r>
               <w:t xml:space="preserve">squeceu </w:t>
             </w:r>
-            <w:proofErr w:type="gramStart"/>
-            <w:r>
-              <w:t>a  senha</w:t>
-            </w:r>
-            <w:proofErr w:type="gramEnd"/>
+            <w:r>
+              <w:t>a senha</w:t>
+            </w:r>
             <w:r>
               <w:t xml:space="preserve">, </w:t>
             </w:r>
@@ -855,93 +828,96 @@
               <w:t>solicitando</w:t>
             </w:r>
             <w:r>
+              <w:t xml:space="preserve"> e</w:t>
+            </w:r>
+            <w:r>
+              <w:t>-</w:t>
+            </w:r>
+            <w:r>
+              <w:t>mail para refazer senha</w:t>
+            </w:r>
+            <w:r>
+              <w:t>.</w:t>
+            </w:r>
+            <w:r>
+              <w:t xml:space="preserve"> (</w:t>
+            </w:r>
+            <w:r>
+              <w:t>Será</w:t>
+            </w:r>
+            <w:r>
+              <w:t xml:space="preserve"> enviado por e</w:t>
+            </w:r>
+            <w:r>
+              <w:t>-</w:t>
+            </w:r>
+            <w:r>
+              <w:t>mail link para refazer senha)</w:t>
+            </w:r>
+          </w:p>
+          <w:p>
+            <w:pPr>
+              <w:spacing w:line="360" w:lineRule="auto"/>
+            </w:pPr>
+          </w:p>
+          <w:p>
+            <w:pPr>
+              <w:spacing w:line="360" w:lineRule="auto"/>
+            </w:pPr>
+            <w:r>
+              <w:t>b</w:t>
+            </w:r>
+            <w:r>
+              <w:t>.</w:t>
+            </w:r>
+            <w:r>
               <w:t xml:space="preserve"> </w:t>
             </w:r>
+            <w:r>
+              <w:t>Usuário</w:t>
+            </w:r>
+            <w:r>
+              <w:t xml:space="preserve"> digitou login ou </w:t>
+            </w:r>
+            <w:r>
+              <w:t xml:space="preserve">a senha incorreta (exibir </w:t>
+            </w:r>
+            <w:r>
+              <w:t>mensagens</w:t>
+            </w:r>
+            <w:r>
+              <w:t xml:space="preserve"> login ou senha incorreta) volta CSU</w:t>
+            </w:r>
+            <w:r>
+              <w:t>0</w:t>
+            </w:r>
+            <w:r>
+              <w:t>2 passo1.</w:t>
+            </w:r>
+          </w:p>
+          <w:p>
+            <w:pPr>
+              <w:spacing w:line="360" w:lineRule="auto"/>
+            </w:pPr>
+            <w:r>
+              <w:t xml:space="preserve">c. </w:t>
+            </w:r>
+            <w:r>
+              <w:t xml:space="preserve">. Aluno </w:t>
+            </w:r>
+            <w:r>
+              <w:t>seleciona a</w:t>
+            </w:r>
+            <w:r>
+              <w:t xml:space="preserve"> </w:t>
+            </w:r>
             <w:proofErr w:type="spellStart"/>
             <w:r>
-              <w:t>email</w:t>
+              <w:t>pull</w:t>
             </w:r>
             <w:proofErr w:type="spellEnd"/>
             <w:r>
-              <w:t xml:space="preserve"> para refazer senha</w:t>
-            </w:r>
-            <w:r>
-              <w:t>.</w:t>
-            </w:r>
-            <w:r>
-              <w:t xml:space="preserve"> (</w:t>
-            </w:r>
-            <w:proofErr w:type="gramStart"/>
-            <w:r>
-              <w:t>será</w:t>
-            </w:r>
-            <w:proofErr w:type="gramEnd"/>
-            <w:r>
-              <w:t xml:space="preserve"> enviado por </w:t>
-            </w:r>
-            <w:proofErr w:type="spellStart"/>
-            <w:r>
-              <w:t>email</w:t>
-            </w:r>
-            <w:proofErr w:type="spellEnd"/>
-            <w:r>
-              <w:t xml:space="preserve"> link para refazer senha)</w:t>
-            </w:r>
-          </w:p>
-          <w:p>
-            <w:pPr>
-              <w:spacing w:line="360" w:lineRule="auto"/>
-            </w:pPr>
-            <w:r>
-              <w:lastRenderedPageBreak/>
-              <w:t>2</w:t>
-            </w:r>
-            <w:r>
-              <w:t>.</w:t>
-            </w:r>
-            <w:r>
-              <w:t xml:space="preserve"> </w:t>
-            </w:r>
-            <w:proofErr w:type="spellStart"/>
-            <w:r>
-              <w:t>Usuario</w:t>
-            </w:r>
-            <w:proofErr w:type="spellEnd"/>
-            <w:r>
-              <w:t xml:space="preserve"> digitou </w:t>
-            </w:r>
-            <w:proofErr w:type="spellStart"/>
-            <w:r>
-              <w:t>login</w:t>
-            </w:r>
-            <w:proofErr w:type="spellEnd"/>
-            <w:r>
-              <w:t xml:space="preserve"> ou </w:t>
-            </w:r>
-            <w:r>
-              <w:t xml:space="preserve">a senha incorreta (exibir </w:t>
-            </w:r>
-            <w:proofErr w:type="spellStart"/>
-            <w:r>
-              <w:t>mensagem</w:t>
-            </w:r>
-            <w:proofErr w:type="spellEnd"/>
-            <w:r>
-              <w:t xml:space="preserve"> </w:t>
-            </w:r>
-            <w:proofErr w:type="spellStart"/>
-            <w:r>
-              <w:t>login</w:t>
-            </w:r>
-            <w:proofErr w:type="spellEnd"/>
-            <w:r>
-              <w:t xml:space="preserve"> ou senha incorreta) volta CSU</w:t>
-            </w:r>
-            <w:r>
-              <w:t>0</w:t>
-            </w:r>
-            <w:r>
-              <w:t>2 passo1.</w:t>
+              <w:t xml:space="preserve"> box Cadastro volta para CSU01 passo 1.</w:t>
             </w:r>
           </w:p>
         </w:tc>
@@ -974,24 +950,8 @@
               <w:spacing w:line="360" w:lineRule="auto"/>
             </w:pPr>
             <w:r>
-              <w:t xml:space="preserve"> 1. Aluno </w:t>
-            </w:r>
-            <w:proofErr w:type="gramStart"/>
-            <w:r>
-              <w:t>seleciona  a</w:t>
-            </w:r>
-            <w:proofErr w:type="gramEnd"/>
-            <w:r>
               <w:t xml:space="preserve"> </w:t>
             </w:r>
-            <w:proofErr w:type="spellStart"/>
-            <w:r>
-              <w:t>pull</w:t>
-            </w:r>
-            <w:proofErr w:type="spellEnd"/>
-            <w:r>
-              <w:t xml:space="preserve"> box Cadastro volta para CSU01 passo 1.</w:t>
-            </w:r>
           </w:p>
         </w:tc>
       </w:tr>
@@ -1024,11 +984,9 @@
             <w:r>
               <w:t xml:space="preserve">Usuário </w:t>
             </w:r>
-            <w:proofErr w:type="spellStart"/>
             <w:r>
               <w:t>logado</w:t>
             </w:r>
-            <w:proofErr w:type="spellEnd"/>
             <w:r>
               <w:t xml:space="preserve"> com sucesso</w:t>
             </w:r>
@@ -1304,15 +1262,7 @@
               <w:t xml:space="preserve">1. </w:t>
             </w:r>
             <w:r>
-              <w:t xml:space="preserve">O </w:t>
-            </w:r>
-            <w:proofErr w:type="gramStart"/>
-            <w:r>
-              <w:t>sistema requisita</w:t>
-            </w:r>
-            <w:proofErr w:type="gramEnd"/>
-            <w:r>
-              <w:t xml:space="preserve"> p</w:t>
+              <w:t>O sistema requisita p</w:t>
             </w:r>
             <w:r>
               <w:t>reencher</w:t>
@@ -1344,52 +1294,234 @@
               <w:t xml:space="preserve">ou não </w:t>
             </w:r>
             <w:r>
-              <w:t xml:space="preserve">exceção do segundo aluno. </w:t>
-            </w:r>
+              <w:t>exceção do segundo aluno. (</w:t>
+            </w:r>
+            <w:r>
+              <w:t>Conforme</w:t>
+            </w:r>
+            <w:r>
+              <w:t xml:space="preserve"> RN1.2)</w:t>
+            </w:r>
+            <w:r>
+              <w:t>.</w:t>
+            </w:r>
+          </w:p>
+          <w:p>
+            <w:pPr>
+              <w:spacing w:line="360" w:lineRule="auto"/>
+            </w:pPr>
+            <w:r>
+              <w:t>3</w:t>
+            </w:r>
+            <w:r>
+              <w:t xml:space="preserve">. Sistema exibe a tela </w:t>
+            </w:r>
+            <w:r>
+              <w:t xml:space="preserve">de ciência dos termos </w:t>
+            </w:r>
+            <w:r>
+              <w:t>para aceite</w:t>
+            </w:r>
+            <w:r>
+              <w:t xml:space="preserve"> do aluno. (</w:t>
+            </w:r>
+            <w:r>
+              <w:t>Conforme</w:t>
+            </w:r>
+            <w:r>
+              <w:t xml:space="preserve"> RN1.</w:t>
+            </w:r>
+            <w:r>
+              <w:t>3</w:t>
+            </w:r>
+            <w:r>
+              <w:t>)</w:t>
+            </w:r>
+          </w:p>
+          <w:p>
+            <w:pPr>
+              <w:spacing w:line="360" w:lineRule="auto"/>
+            </w:pPr>
+            <w:r>
+              <w:t>4</w:t>
+            </w:r>
+            <w:r>
+              <w:t xml:space="preserve">. O sistema envia </w:t>
+            </w:r>
+            <w:r>
+              <w:t>termo de compromisso de orientação para o aceite</w:t>
+            </w:r>
+            <w:r>
+              <w:t>.</w:t>
+            </w:r>
+            <w:r>
+              <w:t xml:space="preserve"> (</w:t>
+            </w:r>
+            <w:r>
+              <w:t>Conforme</w:t>
+            </w:r>
+            <w:r>
+              <w:t xml:space="preserve"> RN1.3)</w:t>
+            </w:r>
+          </w:p>
+          <w:p>
+            <w:pPr>
+              <w:spacing w:line="360" w:lineRule="auto"/>
+            </w:pPr>
+            <w:r>
+              <w:t>5</w:t>
+            </w:r>
+            <w:r>
+              <w:t>. O professor aceita os termos de uso.</w:t>
+            </w:r>
+            <w:r>
+              <w:t xml:space="preserve"> </w:t>
+            </w:r>
+          </w:p>
+          <w:p>
+            <w:pPr>
+              <w:spacing w:line="360" w:lineRule="auto"/>
+            </w:pPr>
+            <w:r>
+              <w:t>6</w:t>
+            </w:r>
+            <w:r>
+              <w:t>. O sistema envia uma mensagem para o coordenador.</w:t>
+            </w:r>
+            <w:r>
+              <w:t xml:space="preserve"> (</w:t>
+            </w:r>
+            <w:r>
+              <w:t>Conforme</w:t>
+            </w:r>
+            <w:r>
+              <w:t xml:space="preserve"> RN1.2)</w:t>
+            </w:r>
+          </w:p>
+          <w:p>
+            <w:pPr>
+              <w:spacing w:line="360" w:lineRule="auto"/>
+            </w:pPr>
+            <w:r>
+              <w:t>7</w:t>
+            </w:r>
+            <w:r>
+              <w:t>. Não havendo segundo componente o sistema solicita validação do coordenador.</w:t>
+            </w:r>
+          </w:p>
+          <w:p>
+            <w:pPr>
+              <w:spacing w:line="360" w:lineRule="auto"/>
+            </w:pPr>
+            <w:r>
+              <w:t>8</w:t>
+            </w:r>
+            <w:r>
+              <w:t>. O coordenador confirma o TCC.</w:t>
+            </w:r>
+            <w:r>
+              <w:t xml:space="preserve"> (conforme RN1.2)</w:t>
+            </w:r>
+          </w:p>
+        </w:tc>
+      </w:tr>
+      <w:tr>
+        <w:tc>
+          <w:tcPr>
+            <w:tcW w:w="1815" w:type="dxa"/>
+            <w:shd w:val="clear" w:color="auto" w:fill="auto"/>
+            <w:vAlign w:val="center"/>
+          </w:tcPr>
+          <w:p>
+            <w:pPr>
+              <w:spacing w:line="360" w:lineRule="auto"/>
+            </w:pPr>
+            <w:r>
+              <w:t>Fluxo alternativo</w:t>
+            </w:r>
+          </w:p>
+        </w:tc>
+        <w:tc>
+          <w:tcPr>
+            <w:tcW w:w="7938" w:type="dxa"/>
+            <w:shd w:val="clear" w:color="auto" w:fill="auto"/>
+            <w:vAlign w:val="center"/>
+          </w:tcPr>
+          <w:p>
+            <w:pPr>
+              <w:spacing w:line="360" w:lineRule="auto"/>
+            </w:pPr>
+            <w:r>
+              <w:t>A</w:t>
+            </w:r>
+            <w:r>
+              <w:t>. O usuário não preencheu os campos obrigatórios.</w:t>
+            </w:r>
+          </w:p>
+          <w:p>
+            <w:pPr>
+              <w:spacing w:line="360" w:lineRule="auto"/>
+            </w:pPr>
+            <w:r>
+              <w:t>Volte ao passo 1.</w:t>
+            </w:r>
+          </w:p>
+        </w:tc>
+      </w:tr>
+      <w:tr>
+        <w:tc>
+          <w:tcPr>
+            <w:tcW w:w="1815" w:type="dxa"/>
+            <w:shd w:val="clear" w:color="auto" w:fill="auto"/>
+            <w:vAlign w:val="center"/>
+          </w:tcPr>
+          <w:p>
+            <w:pPr>
+              <w:spacing w:line="360" w:lineRule="auto"/>
+            </w:pPr>
+            <w:r>
+              <w:t>Fluxo de exceção</w:t>
+            </w:r>
+          </w:p>
+        </w:tc>
+        <w:tc>
+          <w:tcPr>
+            <w:tcW w:w="7938" w:type="dxa"/>
+            <w:shd w:val="clear" w:color="auto" w:fill="auto"/>
+            <w:vAlign w:val="center"/>
+          </w:tcPr>
+          <w:p>
+            <w:pPr>
+              <w:spacing w:line="360" w:lineRule="auto"/>
+            </w:pPr>
+            <w:r>
+              <w:t xml:space="preserve">a. </w:t>
+            </w:r>
+            <w:r>
+              <w:t>O orientador nega a orientação. Volta para o passo 1</w:t>
+            </w:r>
+            <w:r>
+              <w:t xml:space="preserve"> CSU03</w:t>
+            </w:r>
+            <w:r>
+              <w:t>.</w:t>
+            </w:r>
+          </w:p>
+          <w:p>
+            <w:pPr>
+              <w:spacing w:line="360" w:lineRule="auto"/>
+            </w:pPr>
             <w:r>
               <w:t>(</w:t>
             </w:r>
-            <w:proofErr w:type="gramStart"/>
-            <w:r>
-              <w:t>conforme</w:t>
-            </w:r>
-            <w:proofErr w:type="gramEnd"/>
-            <w:r>
-              <w:t xml:space="preserve"> RN1.2)</w:t>
-            </w:r>
-            <w:r>
-              <w:t>.</w:t>
-            </w:r>
-          </w:p>
-          <w:p>
-            <w:pPr>
-              <w:spacing w:line="360" w:lineRule="auto"/>
-            </w:pPr>
-            <w:r>
-              <w:t>3</w:t>
-            </w:r>
-            <w:r>
-              <w:t xml:space="preserve">. Sistema exibe a tela </w:t>
-            </w:r>
-            <w:r>
-              <w:t xml:space="preserve">de ciência dos termos </w:t>
-            </w:r>
-            <w:r>
-              <w:t>para aceite</w:t>
-            </w:r>
-            <w:r>
-              <w:t xml:space="preserve"> do aluno. (</w:t>
-            </w:r>
-            <w:proofErr w:type="gramStart"/>
-            <w:r>
-              <w:t>conforme</w:t>
-            </w:r>
-            <w:proofErr w:type="gramEnd"/>
-            <w:r>
-              <w:t xml:space="preserve"> RN1.</w:t>
-            </w:r>
-            <w:r>
-              <w:t>3</w:t>
+            <w:r>
+              <w:t>Conforme</w:t>
+            </w:r>
+            <w:r>
+              <w:t xml:space="preserve"> RN1.2</w:t>
+            </w:r>
+            <w:r>
+              <w:t>, 2.4</w:t>
             </w:r>
             <w:r>
               <w:t>)</w:t>
@@ -1400,317 +1532,67 @@
               <w:spacing w:line="360" w:lineRule="auto"/>
             </w:pPr>
             <w:r>
-              <w:t>4</w:t>
-            </w:r>
-            <w:r>
-              <w:t xml:space="preserve">. O sistema envia </w:t>
-            </w:r>
-            <w:r>
-              <w:t>termo de compromisso de orientação para o aceite</w:t>
-            </w:r>
-            <w:r>
-              <w:t>.</w:t>
+              <w:t>b. Sistema exibe justificativa sinalizada pelo professor.</w:t>
+            </w:r>
+          </w:p>
+          <w:p>
+            <w:pPr>
+              <w:spacing w:line="360" w:lineRule="auto"/>
+            </w:pPr>
+            <w:r>
+              <w:t>c. O coordenador nega o TCC. Volta para o passo 1 CSU03.</w:t>
+            </w:r>
+          </w:p>
+          <w:p>
+            <w:pPr>
+              <w:spacing w:line="360" w:lineRule="auto"/>
+            </w:pPr>
+            <w:r>
+              <w:t>d</w:t>
+            </w:r>
+            <w:r>
+              <w:t>. Sistema exibe justificativa sinalizada pelo coordenador.</w:t>
+            </w:r>
+          </w:p>
+        </w:tc>
+      </w:tr>
+      <w:tr>
+        <w:tc>
+          <w:tcPr>
+            <w:tcW w:w="1815" w:type="dxa"/>
+            <w:shd w:val="clear" w:color="auto" w:fill="auto"/>
+            <w:vAlign w:val="center"/>
+          </w:tcPr>
+          <w:p>
+            <w:pPr>
+              <w:spacing w:line="360" w:lineRule="auto"/>
+            </w:pPr>
+            <w:r>
+              <w:t>Pós condição</w:t>
+            </w:r>
+          </w:p>
+        </w:tc>
+        <w:tc>
+          <w:tcPr>
+            <w:tcW w:w="7938" w:type="dxa"/>
+            <w:shd w:val="clear" w:color="auto" w:fill="auto"/>
+            <w:vAlign w:val="center"/>
+          </w:tcPr>
+          <w:p>
+            <w:pPr>
+              <w:spacing w:line="360" w:lineRule="auto"/>
+            </w:pPr>
+            <w:r>
+              <w:t>a. TCC,</w:t>
             </w:r>
             <w:r>
               <w:t xml:space="preserve"> </w:t>
             </w:r>
             <w:r>
-              <w:t>(</w:t>
-            </w:r>
-            <w:proofErr w:type="gramStart"/>
-            <w:r>
-              <w:t>conforme</w:t>
-            </w:r>
-            <w:proofErr w:type="gramEnd"/>
-            <w:r>
-              <w:t xml:space="preserve"> RN1.3)</w:t>
-            </w:r>
-          </w:p>
-          <w:p>
-            <w:pPr>
-              <w:spacing w:line="360" w:lineRule="auto"/>
-            </w:pPr>
-            <w:r>
-              <w:t>5</w:t>
-            </w:r>
-            <w:r>
-              <w:t>. O professor aceita os termos de uso.</w:t>
-            </w:r>
-            <w:r>
-              <w:t xml:space="preserve"> </w:t>
-            </w:r>
-          </w:p>
-          <w:p>
-            <w:pPr>
-              <w:spacing w:line="360" w:lineRule="auto"/>
-            </w:pPr>
-            <w:r>
-              <w:t>6</w:t>
-            </w:r>
-            <w:r>
-              <w:t>. O sistema envia uma mensagem para o coordenador.</w:t>
-            </w:r>
-            <w:r>
-              <w:t xml:space="preserve"> </w:t>
-            </w:r>
-            <w:r>
-              <w:t>(</w:t>
-            </w:r>
-            <w:proofErr w:type="gramStart"/>
-            <w:r>
-              <w:t>conforme</w:t>
-            </w:r>
-            <w:proofErr w:type="gramEnd"/>
-            <w:r>
-              <w:t xml:space="preserve"> RN1.2)</w:t>
-            </w:r>
-          </w:p>
-          <w:p>
-            <w:pPr>
-              <w:spacing w:line="360" w:lineRule="auto"/>
-            </w:pPr>
-            <w:r>
-              <w:t>7</w:t>
-            </w:r>
-            <w:r>
-              <w:t>. Não havendo segundo componente o sistema solicita validação do coordenador.</w:t>
-            </w:r>
-          </w:p>
-          <w:p>
-            <w:pPr>
-              <w:spacing w:line="360" w:lineRule="auto"/>
-            </w:pPr>
-            <w:r>
-              <w:t>8</w:t>
-            </w:r>
-            <w:r>
-              <w:t>. O coordenador confirma o TCC.</w:t>
-            </w:r>
-            <w:r>
-              <w:t xml:space="preserve"> </w:t>
-            </w:r>
-            <w:r>
-              <w:t>(</w:t>
-            </w:r>
-            <w:proofErr w:type="gramStart"/>
-            <w:r>
-              <w:t>conforme</w:t>
-            </w:r>
-            <w:proofErr w:type="gramEnd"/>
-            <w:r>
-              <w:t xml:space="preserve"> RN1.2)</w:t>
-            </w:r>
-          </w:p>
-        </w:tc>
-      </w:tr>
-      <w:tr>
-        <w:tc>
-          <w:tcPr>
-            <w:tcW w:w="1815" w:type="dxa"/>
-            <w:shd w:val="clear" w:color="auto" w:fill="auto"/>
-            <w:vAlign w:val="center"/>
-          </w:tcPr>
-          <w:p>
-            <w:pPr>
-              <w:spacing w:line="360" w:lineRule="auto"/>
-            </w:pPr>
-            <w:r>
-              <w:t>Fluxo alternativo</w:t>
-            </w:r>
-          </w:p>
-        </w:tc>
-        <w:tc>
-          <w:tcPr>
-            <w:tcW w:w="7938" w:type="dxa"/>
-            <w:shd w:val="clear" w:color="auto" w:fill="auto"/>
-            <w:vAlign w:val="center"/>
-          </w:tcPr>
-          <w:p>
-            <w:pPr>
-              <w:spacing w:line="360" w:lineRule="auto"/>
-            </w:pPr>
-            <w:r>
-              <w:t>a</w:t>
-            </w:r>
-            <w:r>
-              <w:t>. O usuário não preencheu os campos obrigatórios.</w:t>
-            </w:r>
-          </w:p>
-          <w:p>
-            <w:pPr>
-              <w:spacing w:line="360" w:lineRule="auto"/>
-            </w:pPr>
-            <w:r>
-              <w:t>Volte ao passo 1.</w:t>
-            </w:r>
-          </w:p>
-        </w:tc>
-      </w:tr>
-      <w:tr>
-        <w:tc>
-          <w:tcPr>
-            <w:tcW w:w="1815" w:type="dxa"/>
-            <w:shd w:val="clear" w:color="auto" w:fill="auto"/>
-            <w:vAlign w:val="center"/>
-          </w:tcPr>
-          <w:p>
-            <w:pPr>
-              <w:spacing w:line="360" w:lineRule="auto"/>
-            </w:pPr>
-            <w:r>
-              <w:t>Fluxo de exceção</w:t>
-            </w:r>
-          </w:p>
-        </w:tc>
-        <w:tc>
-          <w:tcPr>
-            <w:tcW w:w="7938" w:type="dxa"/>
-            <w:shd w:val="clear" w:color="auto" w:fill="auto"/>
-            <w:vAlign w:val="center"/>
-          </w:tcPr>
-          <w:p>
-            <w:pPr>
-              <w:spacing w:line="360" w:lineRule="auto"/>
-            </w:pPr>
-            <w:r>
-              <w:t xml:space="preserve">a. </w:t>
-            </w:r>
-            <w:r>
-              <w:t>O orientador nega a orientação. Volta para o passo 1</w:t>
-            </w:r>
-            <w:r>
-              <w:t xml:space="preserve"> CSU03</w:t>
-            </w:r>
-            <w:r>
-              <w:t>.</w:t>
-            </w:r>
-          </w:p>
-          <w:p>
-            <w:pPr>
-              <w:spacing w:line="360" w:lineRule="auto"/>
-            </w:pPr>
-            <w:r>
-              <w:t>(</w:t>
-            </w:r>
-            <w:proofErr w:type="gramStart"/>
-            <w:r>
-              <w:t>conforme</w:t>
-            </w:r>
-            <w:proofErr w:type="gramEnd"/>
-            <w:r>
-              <w:t xml:space="preserve"> RN1.2</w:t>
-            </w:r>
-            <w:r>
-              <w:t>, 2.4</w:t>
-            </w:r>
-            <w:r>
-              <w:t>)</w:t>
-            </w:r>
-          </w:p>
-          <w:p>
-            <w:pPr>
-              <w:spacing w:line="360" w:lineRule="auto"/>
-            </w:pPr>
-            <w:r>
-              <w:t>b</w:t>
-            </w:r>
-            <w:r>
-              <w:t>. Sistema exibe justificativa sinalizada pelo professor.</w:t>
-            </w:r>
-          </w:p>
-          <w:p>
-            <w:pPr>
-              <w:spacing w:line="360" w:lineRule="auto"/>
-            </w:pPr>
-            <w:r>
-              <w:t>c. O coordenador nega o TCC. Volta para o passo 1 CSU03.</w:t>
-            </w:r>
-          </w:p>
-          <w:p>
-            <w:pPr>
-              <w:spacing w:line="360" w:lineRule="auto"/>
-            </w:pPr>
-            <w:r>
-              <w:t>d</w:t>
-            </w:r>
-            <w:r>
-              <w:t xml:space="preserve">. Sistema exibe justificativa sinalizada pelo </w:t>
-            </w:r>
-            <w:r>
-              <w:t>coordenador</w:t>
-            </w:r>
-            <w:r>
-              <w:t>.</w:t>
-            </w:r>
-          </w:p>
-        </w:tc>
-      </w:tr>
-      <w:tr>
-        <w:tc>
-          <w:tcPr>
-            <w:tcW w:w="1815" w:type="dxa"/>
-            <w:shd w:val="clear" w:color="auto" w:fill="auto"/>
-            <w:vAlign w:val="center"/>
-          </w:tcPr>
-          <w:p>
-            <w:pPr>
-              <w:spacing w:line="360" w:lineRule="auto"/>
-            </w:pPr>
-            <w:r>
-              <w:t>Pós condição</w:t>
-            </w:r>
-          </w:p>
-        </w:tc>
-        <w:tc>
-          <w:tcPr>
-            <w:tcW w:w="7938" w:type="dxa"/>
-            <w:shd w:val="clear" w:color="auto" w:fill="auto"/>
-            <w:vAlign w:val="center"/>
-          </w:tcPr>
-          <w:p>
-            <w:pPr>
-              <w:spacing w:line="360" w:lineRule="auto"/>
-            </w:pPr>
-            <w:proofErr w:type="gramStart"/>
-            <w:r>
-              <w:t>a.</w:t>
-            </w:r>
-            <w:r>
-              <w:t xml:space="preserve"> </w:t>
-            </w:r>
-            <w:r>
-              <w:t>TCC</w:t>
-            </w:r>
-            <w:proofErr w:type="gramEnd"/>
-            <w:r>
-              <w:t xml:space="preserve"> </w:t>
-            </w:r>
-            <w:r>
               <w:t>cadastrado com sucesso</w:t>
             </w:r>
             <w:r>
-              <w:t xml:space="preserve"> no banco de dados. E </w:t>
-            </w:r>
-            <w:r>
-              <w:t>enviado</w:t>
-            </w:r>
-            <w:r>
-              <w:t xml:space="preserve"> mensagem de confirmação de cadastro </w:t>
-            </w:r>
-            <w:r>
-              <w:t xml:space="preserve">do TCC </w:t>
-            </w:r>
-            <w:r>
-              <w:t>para o usuário</w:t>
-            </w:r>
-            <w:r>
-              <w:t xml:space="preserve"> e orientador</w:t>
-            </w:r>
-            <w:r>
-              <w:t>.</w:t>
-            </w:r>
-            <w:r>
-              <w:t xml:space="preserve"> </w:t>
+              <w:t xml:space="preserve"> no banco de dados. E enviado mensagem de confirmação de cadastro do TCC para o usuário e orientador. </w:t>
             </w:r>
           </w:p>
           <w:p>
@@ -1958,10 +1840,7 @@
               <w:spacing w:line="360" w:lineRule="auto"/>
             </w:pPr>
             <w:r>
-              <w:t xml:space="preserve">O aluno deve estar </w:t>
-            </w:r>
-            <w:r>
-              <w:t>identificado pelo sistema e cadastrado</w:t>
+              <w:t>O aluno deve estar identificado pelo sistema e cadastrado</w:t>
             </w:r>
             <w:r>
               <w:t xml:space="preserve"> o</w:t>
@@ -2010,11 +1889,9 @@
             <w:r>
               <w:t xml:space="preserve"> (</w:t>
             </w:r>
-            <w:proofErr w:type="gramStart"/>
-            <w:r>
-              <w:t>conforme</w:t>
-            </w:r>
-            <w:proofErr w:type="gramEnd"/>
+            <w:r>
+              <w:t>Conforme</w:t>
+            </w:r>
             <w:r>
               <w:t xml:space="preserve"> RN</w:t>
             </w:r>
@@ -2030,27 +1907,26 @@
               <w:spacing w:line="360" w:lineRule="auto"/>
             </w:pPr>
             <w:r>
-              <w:t>2</w:t>
-            </w:r>
-            <w:r>
-              <w:t xml:space="preserve">. O </w:t>
-            </w:r>
-            <w:r>
-              <w:t>usuário</w:t>
-            </w:r>
-            <w:r>
-              <w:t xml:space="preserve"> identifica com um número iniciando com “0” a revisão do anexo.</w:t>
-            </w:r>
-          </w:p>
-          <w:p>
-            <w:pPr>
-              <w:spacing w:line="360" w:lineRule="auto"/>
-            </w:pPr>
-            <w:r>
-              <w:t>3</w:t>
-            </w:r>
-            <w:r>
-              <w:t>. O sistema informa em que revisão estão os documentos.</w:t>
+              <w:t>2. O usuário identifica com um número iniciando com “0” a revisão do anexo.</w:t>
+            </w:r>
+          </w:p>
+          <w:p>
+            <w:pPr>
+              <w:spacing w:line="360" w:lineRule="auto"/>
+            </w:pPr>
+            <w:r>
+              <w:t>3. O sistema informa em que revisão estão os documentos.</w:t>
+            </w:r>
+          </w:p>
+          <w:p>
+            <w:pPr>
+              <w:spacing w:line="360" w:lineRule="auto"/>
+            </w:pPr>
+            <w:r>
+              <w:t>4</w:t>
+            </w:r>
+            <w:r>
+              <w:t>. O sistema verifica se os documentos estão no formato PDF.</w:t>
             </w:r>
           </w:p>
           <w:p>
@@ -2061,10 +1937,109 @@
               <w:t>5</w:t>
             </w:r>
             <w:r>
-              <w:t>. O sistema verifica se os documentos estão no formato</w:t>
-            </w:r>
-            <w:r>
-              <w:t xml:space="preserve"> PDF</w:t>
+              <w:t>. O sistema verifica se o</w:t>
+            </w:r>
+            <w:r>
+              <w:t xml:space="preserve">s documentos estão </w:t>
+            </w:r>
+            <w:r>
+              <w:t>resolução permitida</w:t>
+            </w:r>
+          </w:p>
+          <w:p>
+            <w:pPr>
+              <w:spacing w:line="360" w:lineRule="auto"/>
+            </w:pPr>
+            <w:r>
+              <w:t>6</w:t>
+            </w:r>
+            <w:r>
+              <w:t xml:space="preserve">. O sistema envia </w:t>
+            </w:r>
+            <w:r>
+              <w:t>e-mail</w:t>
+            </w:r>
+            <w:r>
+              <w:t xml:space="preserve"> ao orientador e equipe pedagógica informando novos documentos anexados.</w:t>
+            </w:r>
+          </w:p>
+          <w:p>
+            <w:pPr>
+              <w:spacing w:line="360" w:lineRule="auto"/>
+            </w:pPr>
+            <w:r>
+              <w:t>7</w:t>
+            </w:r>
+            <w:r>
+              <w:t>. O sistema inicia contagem</w:t>
+            </w:r>
+            <w:r>
+              <w:t xml:space="preserve"> do</w:t>
+            </w:r>
+            <w:r>
+              <w:t xml:space="preserve"> prazo para realização da atividade. </w:t>
+            </w:r>
+          </w:p>
+        </w:tc>
+      </w:tr>
+      <w:tr>
+        <w:tc>
+          <w:tcPr>
+            <w:tcW w:w="1815" w:type="dxa"/>
+            <w:shd w:val="clear" w:color="auto" w:fill="auto"/>
+            <w:vAlign w:val="center"/>
+          </w:tcPr>
+          <w:p>
+            <w:pPr>
+              <w:spacing w:line="360" w:lineRule="auto"/>
+            </w:pPr>
+            <w:r>
+              <w:t>Fluxo alternativo</w:t>
+            </w:r>
+          </w:p>
+        </w:tc>
+        <w:tc>
+          <w:tcPr>
+            <w:tcW w:w="7938" w:type="dxa"/>
+            <w:shd w:val="clear" w:color="auto" w:fill="auto"/>
+            <w:vAlign w:val="center"/>
+          </w:tcPr>
+          <w:p>
+            <w:pPr>
+              <w:spacing w:line="360" w:lineRule="auto"/>
+            </w:pPr>
+            <w:r>
+              <w:t>a.</w:t>
+            </w:r>
+            <w:r>
+              <w:t xml:space="preserve"> </w:t>
+            </w:r>
+            <w:r>
+              <w:t>O usuário anexou</w:t>
+            </w:r>
+            <w:r>
+              <w:t xml:space="preserve"> um</w:t>
+            </w:r>
+            <w:r>
+              <w:t xml:space="preserve"> formato diferente</w:t>
+            </w:r>
+            <w:r>
+              <w:t>. O</w:t>
+            </w:r>
+            <w:r>
+              <w:t xml:space="preserve"> sistema</w:t>
+            </w:r>
+            <w:r>
+              <w:t xml:space="preserve"> informa com a seguinte mensagem</w:t>
+            </w:r>
+            <w:r>
+              <w:t xml:space="preserve"> “formato invalido</w:t>
+            </w:r>
+            <w:r>
+              <w:t>” e volta ao passo 1</w:t>
+            </w:r>
+            <w:r>
+              <w:t xml:space="preserve"> CSU04</w:t>
             </w:r>
             <w:r>
               <w:t>.</w:t>
@@ -2075,13 +2050,28 @@
               <w:spacing w:line="360" w:lineRule="auto"/>
             </w:pPr>
             <w:r>
-              <w:t>6</w:t>
-            </w:r>
-            <w:r>
-              <w:t xml:space="preserve">. O sistema verifica se os documentos estão </w:t>
-            </w:r>
-            <w:r>
-              <w:t>na resolução</w:t>
+              <w:t>b.</w:t>
+            </w:r>
+            <w:r>
+              <w:t xml:space="preserve"> O tamanho</w:t>
+            </w:r>
+            <w:r>
+              <w:t xml:space="preserve"> excedeu o valor máximo</w:t>
+            </w:r>
+            <w:r>
+              <w:t>,</w:t>
+            </w:r>
+            <w:r>
+              <w:t xml:space="preserve"> sis</w:t>
+            </w:r>
+            <w:r>
+              <w:t>tema lembra capacidade máxima em</w:t>
+            </w:r>
+            <w:r>
+              <w:t xml:space="preserve"> MB e volta ao passo 1</w:t>
+            </w:r>
+            <w:r>
+              <w:t xml:space="preserve"> CSU04</w:t>
             </w:r>
             <w:r>
               <w:t>.</w:t>
@@ -2092,219 +2082,127 @@
               <w:spacing w:line="360" w:lineRule="auto"/>
             </w:pPr>
             <w:r>
-              <w:t>7</w:t>
-            </w:r>
-            <w:r>
-              <w:t xml:space="preserve">. O sistema envia </w:t>
-            </w:r>
-            <w:proofErr w:type="spellStart"/>
-            <w:r>
-              <w:t>email</w:t>
-            </w:r>
-            <w:proofErr w:type="spellEnd"/>
-            <w:r>
-              <w:t xml:space="preserve"> ao orientador e equipe pedagógica informando novos documentos anexados.</w:t>
-            </w:r>
-          </w:p>
-          <w:p>
-            <w:pPr>
-              <w:spacing w:line="360" w:lineRule="auto"/>
-            </w:pPr>
-            <w:r>
-              <w:t>8</w:t>
-            </w:r>
-            <w:r>
-              <w:t>. O sistema inicia contagem</w:t>
-            </w:r>
-            <w:r>
-              <w:t xml:space="preserve"> do</w:t>
-            </w:r>
-            <w:r>
-              <w:t xml:space="preserve"> prazo para realização da atividade. </w:t>
-            </w:r>
-          </w:p>
-        </w:tc>
-      </w:tr>
-      <w:tr>
-        <w:tc>
-          <w:tcPr>
-            <w:tcW w:w="1815" w:type="dxa"/>
-            <w:shd w:val="clear" w:color="auto" w:fill="auto"/>
-            <w:vAlign w:val="center"/>
-          </w:tcPr>
-          <w:p>
-            <w:pPr>
-              <w:spacing w:line="360" w:lineRule="auto"/>
-            </w:pPr>
-            <w:r>
-              <w:t>Fluxo alternativo</w:t>
-            </w:r>
-          </w:p>
-        </w:tc>
-        <w:tc>
-          <w:tcPr>
-            <w:tcW w:w="7938" w:type="dxa"/>
-            <w:shd w:val="clear" w:color="auto" w:fill="auto"/>
-            <w:vAlign w:val="center"/>
-          </w:tcPr>
-          <w:p>
-            <w:pPr>
-              <w:spacing w:line="360" w:lineRule="auto"/>
-            </w:pPr>
-            <w:r>
-              <w:t>a.</w:t>
+              <w:t>c</w:t>
+            </w:r>
+            <w:r>
+              <w:t xml:space="preserve">. </w:t>
+            </w:r>
+            <w:r>
+              <w:t xml:space="preserve">O </w:t>
+            </w:r>
+            <w:r>
+              <w:t>sistema identifica revisão</w:t>
+            </w:r>
+            <w:r>
+              <w:t xml:space="preserve"> do anexo</w:t>
             </w:r>
             <w:r>
               <w:t xml:space="preserve"> </w:t>
             </w:r>
             <w:r>
-              <w:t>O usuário anexou formato diferente sistema lembra com mensagem “formato aceito PDF” e volta ao passo 1</w:t>
-            </w:r>
-            <w:r>
-              <w:t xml:space="preserve"> CSU04</w:t>
+              <w:t>existente</w:t>
+            </w:r>
+            <w:r>
+              <w:t xml:space="preserve"> cadastrado</w:t>
+            </w:r>
+            <w:r>
+              <w:t>,</w:t>
+            </w:r>
+            <w:r>
+              <w:t xml:space="preserve"> </w:t>
+            </w:r>
+            <w:r>
+              <w:t>informa ao usuário</w:t>
+            </w:r>
+            <w:r>
+              <w:t xml:space="preserve"> “revisão já cadastrada”</w:t>
+            </w:r>
+            <w:r>
+              <w:t xml:space="preserve"> e </w:t>
+            </w:r>
+            <w:r>
+              <w:t xml:space="preserve">deverá avançar a revisão para a </w:t>
+            </w:r>
+            <w:r>
+              <w:t>seguinte em ordem alfabética</w:t>
+            </w:r>
+            <w:r>
+              <w:t xml:space="preserve"> de novos anexos e arquivar os antigos no banco.</w:t>
+            </w:r>
+          </w:p>
+        </w:tc>
+      </w:tr>
+      <w:tr>
+        <w:tc>
+          <w:tcPr>
+            <w:tcW w:w="1815" w:type="dxa"/>
+            <w:shd w:val="clear" w:color="auto" w:fill="auto"/>
+            <w:vAlign w:val="center"/>
+          </w:tcPr>
+          <w:p>
+            <w:pPr>
+              <w:spacing w:line="360" w:lineRule="auto"/>
+            </w:pPr>
+            <w:r>
+              <w:t>Fluxo de exceção</w:t>
+            </w:r>
+          </w:p>
+        </w:tc>
+        <w:tc>
+          <w:tcPr>
+            <w:tcW w:w="7938" w:type="dxa"/>
+            <w:shd w:val="clear" w:color="auto" w:fill="auto"/>
+            <w:vAlign w:val="center"/>
+          </w:tcPr>
+          <w:p>
+            <w:pPr>
+              <w:spacing w:line="360" w:lineRule="auto"/>
+            </w:pPr>
+            <w:r>
+              <w:t>a</w:t>
             </w:r>
             <w:r>
               <w:t>.</w:t>
             </w:r>
-          </w:p>
-          <w:p>
-            <w:pPr>
-              <w:spacing w:line="360" w:lineRule="auto"/>
-            </w:pPr>
-            <w:r>
-              <w:t>b.</w:t>
-            </w:r>
-            <w:r>
-              <w:t xml:space="preserve"> A resolução excedeu o valor máximo</w:t>
-            </w:r>
-            <w:r>
-              <w:t>,</w:t>
-            </w:r>
-            <w:r>
-              <w:t xml:space="preserve"> sis</w:t>
-            </w:r>
-            <w:r>
-              <w:t>tema lembra capacidade máxima em</w:t>
-            </w:r>
-            <w:r>
-              <w:t xml:space="preserve"> MB e volta ao passo 1</w:t>
-            </w:r>
-            <w:r>
-              <w:t xml:space="preserve"> </w:t>
-            </w:r>
-            <w:r>
-              <w:t>CSU04</w:t>
+            <w:r>
+              <w:t xml:space="preserve"> O sistema não deverá aceitar outro formato.</w:t>
+            </w:r>
+          </w:p>
+          <w:p>
+            <w:pPr>
+              <w:spacing w:line="360" w:lineRule="auto"/>
+            </w:pPr>
+            <w:r>
+              <w:t>b</w:t>
             </w:r>
             <w:r>
               <w:t>.</w:t>
             </w:r>
-          </w:p>
-          <w:p>
-            <w:pPr>
-              <w:spacing w:line="360" w:lineRule="auto"/>
-            </w:pPr>
-            <w:r>
-              <w:t>c</w:t>
-            </w:r>
-            <w:r>
-              <w:t xml:space="preserve">. </w:t>
-            </w:r>
-            <w:r>
-              <w:t xml:space="preserve">O </w:t>
-            </w:r>
-            <w:r>
-              <w:t>sistema identifica revisão</w:t>
-            </w:r>
-            <w:r>
-              <w:t xml:space="preserve"> do anexo</w:t>
-            </w:r>
-            <w:r>
-              <w:t xml:space="preserve"> </w:t>
-            </w:r>
-            <w:r>
-              <w:t>existente</w:t>
-            </w:r>
-            <w:r>
-              <w:t xml:space="preserve"> cadastrada</w:t>
-            </w:r>
-            <w:r>
-              <w:t>,</w:t>
-            </w:r>
-            <w:r>
-              <w:t xml:space="preserve"> </w:t>
-            </w:r>
-            <w:r>
-              <w:t>informa ao usuário</w:t>
-            </w:r>
-            <w:r>
-              <w:t xml:space="preserve"> </w:t>
-            </w:r>
-            <w:r>
-              <w:t>“revisão já cadastrada”</w:t>
-            </w:r>
-            <w:r>
-              <w:t xml:space="preserve"> e </w:t>
-            </w:r>
-            <w:r>
-              <w:t xml:space="preserve">deverá avançar a revisão para a </w:t>
-            </w:r>
-            <w:r>
-              <w:t>seguinte em ordem alfabética</w:t>
-            </w:r>
-            <w:r>
-              <w:t xml:space="preserve"> de novos anexos e arquivar os antigos no banco.</w:t>
-            </w:r>
-          </w:p>
-        </w:tc>
-      </w:tr>
-      <w:tr>
-        <w:tc>
-          <w:tcPr>
-            <w:tcW w:w="1815" w:type="dxa"/>
-            <w:shd w:val="clear" w:color="auto" w:fill="auto"/>
-            <w:vAlign w:val="center"/>
-          </w:tcPr>
-          <w:p>
-            <w:pPr>
-              <w:spacing w:line="360" w:lineRule="auto"/>
-            </w:pPr>
-            <w:r>
-              <w:t>Fluxo de exceção</w:t>
-            </w:r>
-          </w:p>
-        </w:tc>
-        <w:tc>
-          <w:tcPr>
-            <w:tcW w:w="7938" w:type="dxa"/>
-            <w:shd w:val="clear" w:color="auto" w:fill="auto"/>
-            <w:vAlign w:val="center"/>
-          </w:tcPr>
-          <w:p>
-            <w:pPr>
-              <w:spacing w:line="360" w:lineRule="auto"/>
-            </w:pPr>
-            <w:r>
-              <w:t>a</w:t>
-            </w:r>
-            <w:r>
-              <w:t>.</w:t>
-            </w:r>
-            <w:r>
-              <w:t xml:space="preserve"> O sistema não deverá aceitar outro formato.</w:t>
-            </w:r>
-          </w:p>
-          <w:p>
-            <w:pPr>
-              <w:spacing w:line="360" w:lineRule="auto"/>
-            </w:pPr>
-            <w:r>
-              <w:t>b</w:t>
-            </w:r>
-            <w:r>
-              <w:t>.</w:t>
-            </w:r>
-            <w:r>
-              <w:t xml:space="preserve"> A resolução dos anexos não poderá exceder o máximo de X MB (a definir).</w:t>
+            <w:r>
+              <w:t xml:space="preserve"> O </w:t>
+            </w:r>
+            <w:r>
+              <w:t xml:space="preserve">tamanho </w:t>
+            </w:r>
+            <w:r>
+              <w:t>dos</w:t>
+            </w:r>
+            <w:r>
+              <w:t xml:space="preserve"> anexos não poderá exceder o máximo de X MB (a definir).</w:t>
+            </w:r>
+          </w:p>
+          <w:p>
+            <w:pPr>
+              <w:spacing w:line="360" w:lineRule="auto"/>
+            </w:pPr>
+            <w:r>
+              <w:t xml:space="preserve">c. Na tela haverá  </w:t>
+            </w:r>
+            <w:r>
+              <w:t xml:space="preserve">uma mensagem </w:t>
+            </w:r>
+            <w:r>
+              <w:t>informando que o único formato permitido é o PDF.</w:t>
             </w:r>
           </w:p>
         </w:tc>
@@ -2338,8 +2236,6 @@
             <w:r>
               <w:t>Documentação anexada com sucesso</w:t>
             </w:r>
-            <w:bookmarkStart w:id="0" w:name="_GoBack"/>
-            <w:bookmarkEnd w:id="0"/>
           </w:p>
         </w:tc>
       </w:tr>
@@ -2491,312 +2387,317 @@
               <w:t>1.6</w:t>
             </w:r>
             <w:r>
-              <w:t>,1.</w:t>
-            </w:r>
-            <w:proofErr w:type="gramStart"/>
-            <w:r>
-              <w:t>7</w:t>
+              <w:t>,1.7</w:t>
             </w:r>
             <w:r>
               <w:t xml:space="preserve"> </w:t>
             </w:r>
             <w:r>
-              <w:t>,</w:t>
-            </w:r>
-            <w:proofErr w:type="gramEnd"/>
+              <w:t xml:space="preserve">, </w:t>
+            </w:r>
+            <w:r>
+              <w:t>2.2</w:t>
+            </w:r>
+            <w:r>
+              <w:t xml:space="preserve"> e 2.4</w:t>
+            </w:r>
+            <w:r>
+              <w:t>)</w:t>
+            </w:r>
+          </w:p>
+        </w:tc>
+      </w:tr>
+      <w:tr>
+        <w:tc>
+          <w:tcPr>
+            <w:tcW w:w="1815" w:type="dxa"/>
+            <w:shd w:val="clear" w:color="auto" w:fill="auto"/>
+          </w:tcPr>
+          <w:p>
+            <w:pPr>
+              <w:spacing w:line="360" w:lineRule="auto"/>
+            </w:pPr>
+            <w:r>
+              <w:t>Ator principal</w:t>
+            </w:r>
+          </w:p>
+        </w:tc>
+        <w:tc>
+          <w:tcPr>
+            <w:tcW w:w="7938" w:type="dxa"/>
+            <w:shd w:val="clear" w:color="auto" w:fill="auto"/>
+          </w:tcPr>
+          <w:p>
+            <w:pPr>
+              <w:spacing w:line="360" w:lineRule="auto"/>
+            </w:pPr>
+            <w:r>
+              <w:t>Aluno</w:t>
+            </w:r>
+          </w:p>
+        </w:tc>
+      </w:tr>
+      <w:tr>
+        <w:tc>
+          <w:tcPr>
+            <w:tcW w:w="1815" w:type="dxa"/>
+            <w:shd w:val="clear" w:color="auto" w:fill="auto"/>
+          </w:tcPr>
+          <w:p>
+            <w:pPr>
+              <w:spacing w:line="360" w:lineRule="auto"/>
+            </w:pPr>
+            <w:r>
+              <w:t>Ator secundário</w:t>
+            </w:r>
+          </w:p>
+        </w:tc>
+        <w:tc>
+          <w:tcPr>
+            <w:tcW w:w="7938" w:type="dxa"/>
+            <w:shd w:val="clear" w:color="auto" w:fill="auto"/>
+          </w:tcPr>
+          <w:p>
+            <w:pPr>
+              <w:spacing w:line="360" w:lineRule="auto"/>
+            </w:pPr>
+            <w:r>
+              <w:t>Sistema, Professor</w:t>
+            </w:r>
+            <w:r>
+              <w:t xml:space="preserve"> e equipe pedagógica</w:t>
+            </w:r>
+          </w:p>
+        </w:tc>
+      </w:tr>
+      <w:tr>
+        <w:tc>
+          <w:tcPr>
+            <w:tcW w:w="1815" w:type="dxa"/>
+            <w:shd w:val="clear" w:color="auto" w:fill="auto"/>
+          </w:tcPr>
+          <w:p>
+            <w:pPr>
+              <w:spacing w:line="360" w:lineRule="auto"/>
+            </w:pPr>
+            <w:r>
+              <w:t>Pré-condição</w:t>
+            </w:r>
+          </w:p>
+        </w:tc>
+        <w:tc>
+          <w:tcPr>
+            <w:tcW w:w="7938" w:type="dxa"/>
+            <w:shd w:val="clear" w:color="auto" w:fill="auto"/>
+          </w:tcPr>
+          <w:p>
+            <w:pPr>
+              <w:spacing w:line="360" w:lineRule="auto"/>
+            </w:pPr>
+            <w:r>
+              <w:t>Estar logado e ter cadastrado TCC</w:t>
+            </w:r>
+          </w:p>
+        </w:tc>
+      </w:tr>
+      <w:tr>
+        <w:tc>
+          <w:tcPr>
+            <w:tcW w:w="1815" w:type="dxa"/>
+            <w:shd w:val="clear" w:color="auto" w:fill="auto"/>
+          </w:tcPr>
+          <w:p>
+            <w:pPr>
+              <w:spacing w:line="360" w:lineRule="auto"/>
+            </w:pPr>
+            <w:r>
+              <w:t>Fluxo principal</w:t>
+            </w:r>
+          </w:p>
+        </w:tc>
+        <w:tc>
+          <w:tcPr>
+            <w:tcW w:w="7938" w:type="dxa"/>
+            <w:shd w:val="clear" w:color="auto" w:fill="auto"/>
+          </w:tcPr>
+          <w:p>
+            <w:pPr>
+              <w:spacing w:line="360" w:lineRule="auto"/>
+            </w:pPr>
+            <w:r>
+              <w:t xml:space="preserve">1. </w:t>
+            </w:r>
+            <w:r>
+              <w:t>Consulta</w:t>
+            </w:r>
+            <w:r>
+              <w:t xml:space="preserve"> agendamento.</w:t>
+            </w:r>
+          </w:p>
+          <w:p>
+            <w:pPr>
+              <w:spacing w:line="360" w:lineRule="auto"/>
+            </w:pPr>
+            <w:r>
+              <w:t xml:space="preserve">2. Altera agendamento. </w:t>
+            </w:r>
+          </w:p>
+          <w:p>
+            <w:pPr>
+              <w:spacing w:line="360" w:lineRule="auto"/>
+            </w:pPr>
+            <w:r>
+              <w:t>3. A</w:t>
+            </w:r>
+            <w:r>
+              <w:t>ltera orientador.</w:t>
+            </w:r>
+          </w:p>
+          <w:p>
+            <w:pPr>
+              <w:spacing w:line="360" w:lineRule="auto"/>
+            </w:pPr>
+            <w:r>
+              <w:t>4. Sinaliza visita com sucesso.</w:t>
+            </w:r>
+          </w:p>
+          <w:p>
+            <w:pPr>
+              <w:spacing w:line="360" w:lineRule="auto"/>
+            </w:pPr>
+            <w:r>
+              <w:t>5. Consulta o status do TCC em analise, aprovado ou reprovado.</w:t>
+            </w:r>
+          </w:p>
+          <w:p>
+            <w:pPr>
+              <w:spacing w:line="360" w:lineRule="auto"/>
+            </w:pPr>
+            <w:r>
+              <w:t xml:space="preserve">6. </w:t>
+            </w:r>
+            <w:r>
+              <w:t>O</w:t>
+            </w:r>
+            <w:r>
+              <w:t xml:space="preserve"> aluno altera</w:t>
+            </w:r>
             <w:r>
               <w:t xml:space="preserve"> </w:t>
             </w:r>
             <w:r>
-              <w:t>2.2</w:t>
-            </w:r>
-            <w:r>
-              <w:t xml:space="preserve"> e 2.4</w:t>
-            </w:r>
-            <w:r>
-              <w:t>)</w:t>
-            </w:r>
-          </w:p>
-        </w:tc>
-      </w:tr>
-      <w:tr>
-        <w:tc>
-          <w:tcPr>
-            <w:tcW w:w="1815" w:type="dxa"/>
-            <w:shd w:val="clear" w:color="auto" w:fill="auto"/>
-          </w:tcPr>
-          <w:p>
-            <w:pPr>
-              <w:spacing w:line="360" w:lineRule="auto"/>
-            </w:pPr>
-            <w:r>
-              <w:t>Ator principal</w:t>
-            </w:r>
-          </w:p>
-        </w:tc>
-        <w:tc>
-          <w:tcPr>
-            <w:tcW w:w="7938" w:type="dxa"/>
-            <w:shd w:val="clear" w:color="auto" w:fill="auto"/>
-          </w:tcPr>
-          <w:p>
-            <w:pPr>
-              <w:spacing w:line="360" w:lineRule="auto"/>
-            </w:pPr>
-            <w:r>
-              <w:t>Aluno</w:t>
-            </w:r>
-          </w:p>
-        </w:tc>
-      </w:tr>
-      <w:tr>
-        <w:tc>
-          <w:tcPr>
-            <w:tcW w:w="1815" w:type="dxa"/>
-            <w:shd w:val="clear" w:color="auto" w:fill="auto"/>
-          </w:tcPr>
-          <w:p>
-            <w:pPr>
-              <w:spacing w:line="360" w:lineRule="auto"/>
-            </w:pPr>
-            <w:r>
-              <w:t>Ator secundário</w:t>
-            </w:r>
-          </w:p>
-        </w:tc>
-        <w:tc>
-          <w:tcPr>
-            <w:tcW w:w="7938" w:type="dxa"/>
-            <w:shd w:val="clear" w:color="auto" w:fill="auto"/>
-          </w:tcPr>
-          <w:p>
-            <w:pPr>
-              <w:spacing w:line="360" w:lineRule="auto"/>
-            </w:pPr>
-            <w:r>
-              <w:t>Sistema, Professor</w:t>
-            </w:r>
-            <w:r>
-              <w:t xml:space="preserve"> e equipe pedagógica</w:t>
-            </w:r>
-          </w:p>
-        </w:tc>
-      </w:tr>
-      <w:tr>
-        <w:tc>
-          <w:tcPr>
-            <w:tcW w:w="1815" w:type="dxa"/>
-            <w:shd w:val="clear" w:color="auto" w:fill="auto"/>
-          </w:tcPr>
-          <w:p>
-            <w:pPr>
-              <w:spacing w:line="360" w:lineRule="auto"/>
-            </w:pPr>
-            <w:r>
-              <w:t>Pré-condição</w:t>
-            </w:r>
-          </w:p>
-        </w:tc>
-        <w:tc>
-          <w:tcPr>
-            <w:tcW w:w="7938" w:type="dxa"/>
-            <w:shd w:val="clear" w:color="auto" w:fill="auto"/>
-          </w:tcPr>
-          <w:p>
-            <w:pPr>
-              <w:spacing w:line="360" w:lineRule="auto"/>
-            </w:pPr>
-            <w:r>
-              <w:t xml:space="preserve">Estar </w:t>
-            </w:r>
-            <w:proofErr w:type="spellStart"/>
-            <w:r>
-              <w:t>logado</w:t>
-            </w:r>
-            <w:proofErr w:type="spellEnd"/>
-            <w:r>
-              <w:t xml:space="preserve"> e ter cadastrado TCC</w:t>
-            </w:r>
-          </w:p>
-        </w:tc>
-      </w:tr>
-      <w:tr>
-        <w:tc>
-          <w:tcPr>
-            <w:tcW w:w="1815" w:type="dxa"/>
-            <w:shd w:val="clear" w:color="auto" w:fill="auto"/>
-          </w:tcPr>
-          <w:p>
-            <w:pPr>
-              <w:spacing w:line="360" w:lineRule="auto"/>
-            </w:pPr>
-            <w:r>
-              <w:t>Fluxo principal</w:t>
-            </w:r>
-          </w:p>
-        </w:tc>
-        <w:tc>
-          <w:tcPr>
-            <w:tcW w:w="7938" w:type="dxa"/>
-            <w:shd w:val="clear" w:color="auto" w:fill="auto"/>
-          </w:tcPr>
-          <w:p>
-            <w:pPr>
-              <w:spacing w:line="360" w:lineRule="auto"/>
-            </w:pPr>
-            <w:r>
-              <w:t xml:space="preserve">1. </w:t>
-            </w:r>
-            <w:r>
-              <w:t>Consulta</w:t>
-            </w:r>
-            <w:r>
-              <w:t xml:space="preserve"> agendamento.</w:t>
-            </w:r>
-          </w:p>
-          <w:p>
-            <w:pPr>
-              <w:spacing w:line="360" w:lineRule="auto"/>
-            </w:pPr>
-            <w:r>
-              <w:t xml:space="preserve">2. Altera agendamento. </w:t>
-            </w:r>
-          </w:p>
-          <w:p>
-            <w:pPr>
-              <w:spacing w:line="360" w:lineRule="auto"/>
-            </w:pPr>
-            <w:r>
-              <w:t>3. A</w:t>
-            </w:r>
-            <w:r>
-              <w:t>ltera orientador.</w:t>
-            </w:r>
-          </w:p>
-          <w:p>
-            <w:pPr>
-              <w:spacing w:line="360" w:lineRule="auto"/>
-            </w:pPr>
-            <w:r>
-              <w:t>4. Sinaliza visita com sucesso.</w:t>
-            </w:r>
-          </w:p>
-          <w:p>
-            <w:pPr>
-              <w:spacing w:line="360" w:lineRule="auto"/>
-            </w:pPr>
-            <w:r>
-              <w:lastRenderedPageBreak/>
-              <w:t>5. Consulta o status do TCC em analise, aprovado ou reprovado.</w:t>
-            </w:r>
-          </w:p>
-          <w:p>
-            <w:pPr>
-              <w:spacing w:line="360" w:lineRule="auto"/>
-            </w:pPr>
-            <w:r>
-              <w:t xml:space="preserve">6. </w:t>
-            </w:r>
-            <w:r>
-              <w:t>O</w:t>
-            </w:r>
-            <w:r>
-              <w:t xml:space="preserve"> aluno altera</w:t>
+              <w:t>pesquisa.</w:t>
+            </w:r>
+          </w:p>
+        </w:tc>
+      </w:tr>
+      <w:tr>
+        <w:tc>
+          <w:tcPr>
+            <w:tcW w:w="1815" w:type="dxa"/>
+            <w:shd w:val="clear" w:color="auto" w:fill="auto"/>
+            <w:vAlign w:val="center"/>
+          </w:tcPr>
+          <w:p>
+            <w:pPr>
+              <w:spacing w:line="360" w:lineRule="auto"/>
+            </w:pPr>
+          </w:p>
+        </w:tc>
+        <w:tc>
+          <w:tcPr>
+            <w:tcW w:w="7938" w:type="dxa"/>
+            <w:shd w:val="clear" w:color="auto" w:fill="auto"/>
+            <w:vAlign w:val="center"/>
+          </w:tcPr>
+          <w:p>
+            <w:pPr>
+              <w:spacing w:line="360" w:lineRule="auto"/>
+            </w:pPr>
+          </w:p>
+        </w:tc>
+      </w:tr>
+      <w:tr>
+        <w:tc>
+          <w:tcPr>
+            <w:tcW w:w="1815" w:type="dxa"/>
+            <w:shd w:val="clear" w:color="auto" w:fill="auto"/>
+            <w:vAlign w:val="center"/>
+          </w:tcPr>
+          <w:p>
+            <w:pPr>
+              <w:spacing w:line="360" w:lineRule="auto"/>
+            </w:pPr>
+            <w:r>
+              <w:t>Fluxo alternativo</w:t>
+            </w:r>
+          </w:p>
+        </w:tc>
+        <w:tc>
+          <w:tcPr>
+            <w:tcW w:w="7938" w:type="dxa"/>
+            <w:shd w:val="clear" w:color="auto" w:fill="auto"/>
+            <w:vAlign w:val="center"/>
+          </w:tcPr>
+          <w:p>
+            <w:pPr>
+              <w:spacing w:line="360" w:lineRule="auto"/>
+            </w:pPr>
+            <w:r>
+              <w:t>a.</w:t>
+            </w:r>
+            <w:r>
+              <w:t xml:space="preserve"> Quando alterar agendamento</w:t>
+            </w:r>
+            <w:r>
+              <w:t>. O sistema</w:t>
+            </w:r>
+            <w:r>
+              <w:t xml:space="preserve"> envia </w:t>
+            </w:r>
+            <w:r>
+              <w:t>mensagens</w:t>
             </w:r>
             <w:r>
               <w:t xml:space="preserve"> </w:t>
             </w:r>
             <w:r>
-              <w:t>pesquisa.</w:t>
-            </w:r>
-          </w:p>
-        </w:tc>
-      </w:tr>
-      <w:tr>
-        <w:tc>
-          <w:tcPr>
-            <w:tcW w:w="1815" w:type="dxa"/>
-            <w:shd w:val="clear" w:color="auto" w:fill="auto"/>
-            <w:vAlign w:val="center"/>
-          </w:tcPr>
-          <w:p>
-            <w:pPr>
-              <w:spacing w:line="360" w:lineRule="auto"/>
-            </w:pPr>
-            <w:r>
-              <w:lastRenderedPageBreak/>
-              <w:t>Caso de Uso Geral</w:t>
-            </w:r>
-          </w:p>
-        </w:tc>
-        <w:tc>
-          <w:tcPr>
-            <w:tcW w:w="7938" w:type="dxa"/>
-            <w:shd w:val="clear" w:color="auto" w:fill="auto"/>
-            <w:vAlign w:val="center"/>
-          </w:tcPr>
-          <w:p>
-            <w:pPr>
-              <w:spacing w:line="360" w:lineRule="auto"/>
-            </w:pPr>
-          </w:p>
-        </w:tc>
-      </w:tr>
-      <w:tr>
-        <w:tc>
-          <w:tcPr>
-            <w:tcW w:w="1815" w:type="dxa"/>
-            <w:shd w:val="clear" w:color="auto" w:fill="auto"/>
-            <w:vAlign w:val="center"/>
-          </w:tcPr>
-          <w:p>
-            <w:pPr>
-              <w:spacing w:line="360" w:lineRule="auto"/>
-            </w:pPr>
-            <w:r>
-              <w:t>Fluxo alternativo</w:t>
-            </w:r>
-          </w:p>
-        </w:tc>
-        <w:tc>
-          <w:tcPr>
-            <w:tcW w:w="7938" w:type="dxa"/>
-            <w:shd w:val="clear" w:color="auto" w:fill="auto"/>
-            <w:vAlign w:val="center"/>
-          </w:tcPr>
-          <w:p>
-            <w:pPr>
-              <w:spacing w:line="360" w:lineRule="auto"/>
-            </w:pPr>
-            <w:r>
-              <w:t xml:space="preserve">Caso 2. Quando alterar agendamento sistema envia </w:t>
-            </w:r>
-            <w:proofErr w:type="spellStart"/>
-            <w:r>
-              <w:t>mensagem</w:t>
-            </w:r>
-            <w:proofErr w:type="spellEnd"/>
+              <w:t>e-mail</w:t>
+            </w:r>
+            <w:r>
+              <w:t xml:space="preserve"> para </w:t>
+            </w:r>
+            <w:r>
+              <w:t>professor e</w:t>
+            </w:r>
             <w:r>
               <w:t xml:space="preserve"> </w:t>
             </w:r>
-            <w:proofErr w:type="spellStart"/>
-            <w:r>
-              <w:t>email</w:t>
-            </w:r>
-            <w:proofErr w:type="spellEnd"/>
-            <w:r>
-              <w:t xml:space="preserve"> para professor equipe pedagógica. </w:t>
-            </w:r>
-          </w:p>
-          <w:p>
-            <w:pPr>
-              <w:spacing w:line="360" w:lineRule="auto"/>
-            </w:pPr>
-            <w:r>
-              <w:t>Caso 3. Quando muda orientador volta</w:t>
-            </w:r>
-            <w:r>
-              <w:t xml:space="preserve"> CSU03</w:t>
+            <w:r>
+              <w:t xml:space="preserve">equipe pedagógica. </w:t>
+            </w:r>
+          </w:p>
+          <w:p>
+            <w:pPr>
+              <w:spacing w:line="360" w:lineRule="auto"/>
+            </w:pPr>
+            <w:r>
+              <w:t>b.</w:t>
+            </w:r>
+            <w:r>
+              <w:t xml:space="preserve"> </w:t>
+            </w:r>
+            <w:r>
+              <w:t>Alterar orientador</w:t>
+            </w:r>
+            <w:r>
+              <w:t xml:space="preserve"> conforme (RN 1.6) </w:t>
+            </w:r>
+            <w:r>
+              <w:t>e volta CSU</w:t>
+            </w:r>
+            <w:r>
+              <w:t>03</w:t>
             </w:r>
             <w:r>
               <w:t xml:space="preserve"> passo </w:t>
@@ -2810,21 +2711,20 @@
               <w:spacing w:line="360" w:lineRule="auto"/>
             </w:pPr>
             <w:r>
-              <w:t xml:space="preserve">Passo 4. Caso não sinalizar visita com sucesso o sistema envia </w:t>
-            </w:r>
-            <w:proofErr w:type="spellStart"/>
-            <w:r>
-              <w:t>mesagem</w:t>
-            </w:r>
-            <w:proofErr w:type="spellEnd"/>
+              <w:t>c</w:t>
+            </w:r>
+            <w:r>
+              <w:t xml:space="preserve">. Caso não sinalizar visita com sucesso o sistema envia </w:t>
+            </w:r>
+            <w:r>
+              <w:t>mensagens</w:t>
+            </w:r>
             <w:r>
               <w:t xml:space="preserve"> de </w:t>
             </w:r>
-            <w:proofErr w:type="spellStart"/>
-            <w:r>
-              <w:t>email</w:t>
-            </w:r>
-            <w:proofErr w:type="spellEnd"/>
+            <w:r>
+              <w:t>e-mail</w:t>
+            </w:r>
             <w:r>
               <w:t xml:space="preserve"> para o coordenador e volta para passo 2.</w:t>
             </w:r>
@@ -2834,7 +2734,10 @@
               <w:spacing w:line="360" w:lineRule="auto"/>
             </w:pPr>
             <w:r>
-              <w:t xml:space="preserve">Passo 6. </w:t>
+              <w:t xml:space="preserve">d. </w:t>
+            </w:r>
+            <w:r>
+              <w:t xml:space="preserve"> </w:t>
             </w:r>
             <w:r>
               <w:t>Alteração do título da pesquisa volta ao passo 1 do CSU03.</w:t>
@@ -3179,11 +3082,9 @@
             <w:r>
               <w:t xml:space="preserve">2. Sistema notifica professor e equipe </w:t>
             </w:r>
-            <w:proofErr w:type="spellStart"/>
-            <w:r>
-              <w:t>pedagogica</w:t>
-            </w:r>
-            <w:proofErr w:type="spellEnd"/>
+            <w:r>
+              <w:t>pedagógica</w:t>
+            </w:r>
             <w:r>
               <w:t>.</w:t>
             </w:r>
@@ -3238,9 +3139,6 @@
             <w:pPr>
               <w:spacing w:line="360" w:lineRule="auto"/>
             </w:pPr>
-            <w:r>
-              <w:t>Caso de Uso Geral</w:t>
-            </w:r>
           </w:p>
         </w:tc>
         <w:tc>
@@ -3283,13 +3181,26 @@
               <w:spacing w:line="360" w:lineRule="auto"/>
             </w:pPr>
             <w:r>
-              <w:t xml:space="preserve">Passo 3. Caso orientador ou equipe pedagógica falte, o aluno sinaliza no sistema atendimento não realizado, sistema envia </w:t>
-            </w:r>
-            <w:proofErr w:type="spellStart"/>
-            <w:r>
-              <w:t>email</w:t>
-            </w:r>
-            <w:proofErr w:type="spellEnd"/>
+              <w:t>a.</w:t>
+            </w:r>
+            <w:r>
+              <w:t xml:space="preserve"> Caso orientador ou equipe pedagógica falte, o aluno sinaliza no sistema atendimento não realizado,</w:t>
+            </w:r>
+            <w:r>
+              <w:t xml:space="preserve"> o </w:t>
+            </w:r>
+            <w:r>
+              <w:t>sistema envia</w:t>
+            </w:r>
+            <w:r>
+              <w:t xml:space="preserve"> um</w:t>
+            </w:r>
+            <w:r>
+              <w:t xml:space="preserve"> </w:t>
+            </w:r>
+            <w:r>
+              <w:t>e-mail</w:t>
+            </w:r>
             <w:r>
               <w:t xml:space="preserve"> para coordenador e professor. E retorna ao passo 1.</w:t>
             </w:r>
@@ -3322,6 +3233,15 @@
             <w:pPr>
               <w:spacing w:line="360" w:lineRule="auto"/>
             </w:pPr>
+            <w:r>
+              <w:t xml:space="preserve"> Se aluno agendar em um dia que tenha excedido o </w:t>
+            </w:r>
+            <w:r>
+              <w:t xml:space="preserve">número máximo conforme a (RN 2.4) O sistema </w:t>
+            </w:r>
+            <w:r>
+              <w:t>dever alertar que o limite está excedido</w:t>
+            </w:r>
           </w:p>
         </w:tc>
       </w:tr>
@@ -3352,7 +3272,10 @@
               <w:spacing w:line="360" w:lineRule="auto"/>
             </w:pPr>
             <w:r>
-              <w:t>Visita realizada com sucesso</w:t>
+              <w:t>Agendamento  realizado</w:t>
+            </w:r>
+            <w:r>
+              <w:t xml:space="preserve"> com sucesso</w:t>
             </w:r>
           </w:p>
         </w:tc>
@@ -3384,7 +3307,16 @@
               <w:spacing w:line="360" w:lineRule="auto"/>
             </w:pPr>
             <w:r>
-              <w:t>RN1.7</w:t>
+              <w:t>RN</w:t>
+            </w:r>
+            <w:r>
+              <w:t xml:space="preserve"> </w:t>
+            </w:r>
+            <w:r>
+              <w:t>1.7</w:t>
+            </w:r>
+            <w:r>
+              <w:t xml:space="preserve"> e RN 2.4</w:t>
             </w:r>
           </w:p>
         </w:tc>
@@ -3517,7 +3449,6 @@
               <w:spacing w:line="360" w:lineRule="auto"/>
             </w:pPr>
             <w:r>
-              <w:lastRenderedPageBreak/>
               <w:t>Ator principal</w:t>
             </w:r>
           </w:p>
@@ -3666,9 +3597,6 @@
             <w:pPr>
               <w:spacing w:line="360" w:lineRule="auto"/>
             </w:pPr>
-            <w:r>
-              <w:t>Caso de Uso Geral</w:t>
-            </w:r>
           </w:p>
         </w:tc>
         <w:tc>
@@ -3711,19 +3639,14 @@
               <w:spacing w:line="360" w:lineRule="auto"/>
             </w:pPr>
             <w:r>
-              <w:t xml:space="preserve">Passo </w:t>
-            </w:r>
-            <w:r>
-              <w:t>1</w:t>
+              <w:t>a</w:t>
             </w:r>
             <w:r>
               <w:t xml:space="preserve">. Sistema envia </w:t>
             </w:r>
-            <w:proofErr w:type="spellStart"/>
-            <w:r>
-              <w:t>email</w:t>
-            </w:r>
-            <w:proofErr w:type="spellEnd"/>
+            <w:r>
+              <w:t>e-mail</w:t>
+            </w:r>
             <w:r>
               <w:t xml:space="preserve"> com revisão. Retorna passo 1 do CSU04</w:t>
             </w:r>
@@ -3736,10 +3659,7 @@
               <w:spacing w:line="360" w:lineRule="auto"/>
             </w:pPr>
             <w:r>
-              <w:t xml:space="preserve">Passo </w:t>
-            </w:r>
-            <w:r>
-              <w:t>2</w:t>
+              <w:t>b</w:t>
             </w:r>
             <w:r>
               <w:t xml:space="preserve">. </w:t>
@@ -3841,16 +3761,17 @@
               <w:spacing w:line="360" w:lineRule="auto"/>
             </w:pPr>
             <w:r>
-              <w:t>RN1,</w:t>
-            </w:r>
-            <w:proofErr w:type="gramStart"/>
-            <w:r>
-              <w:t xml:space="preserve">4, </w:t>
-            </w:r>
-            <w:r>
-              <w:t xml:space="preserve"> e</w:t>
-            </w:r>
-            <w:proofErr w:type="gramEnd"/>
+              <w:t>RN</w:t>
+            </w:r>
+            <w:r>
+              <w:t xml:space="preserve"> </w:t>
+            </w:r>
+            <w:r>
+              <w:t>1.</w:t>
+            </w:r>
+            <w:r>
+              <w:t>4, e</w:t>
+            </w:r>
             <w:r>
               <w:t xml:space="preserve"> </w:t>
             </w:r>
@@ -3928,6 +3849,9 @@
               </w:rPr>
             </w:pPr>
             <w:r>
+              <w:rPr>
+                <w:b/>
+              </w:rPr>
               <w:t>Cadastrar banca TCC</w:t>
             </w:r>
           </w:p>
@@ -4129,9 +4053,6 @@
             <w:pPr>
               <w:spacing w:line="360" w:lineRule="auto"/>
             </w:pPr>
-            <w:r>
-              <w:t>Caso de Uso Geral</w:t>
-            </w:r>
           </w:p>
         </w:tc>
         <w:tc>
@@ -4174,13 +4095,14 @@
               <w:spacing w:line="360" w:lineRule="auto"/>
             </w:pPr>
             <w:r>
-              <w:t xml:space="preserve">Passo 2. Os convidados receberam </w:t>
-            </w:r>
-            <w:proofErr w:type="spellStart"/>
-            <w:r>
-              <w:t>email</w:t>
-            </w:r>
-            <w:proofErr w:type="spellEnd"/>
+              <w:t>a</w:t>
+            </w:r>
+            <w:r>
+              <w:t xml:space="preserve">. Os convidados receberam </w:t>
+            </w:r>
+            <w:r>
+              <w:t>e-mail</w:t>
+            </w:r>
             <w:r>
               <w:t xml:space="preserve"> para confirmar participação</w:t>
             </w:r>
@@ -4342,6 +4264,9 @@
               </w:rPr>
             </w:pPr>
             <w:r>
+              <w:rPr>
+                <w:b/>
+              </w:rPr>
               <w:t>Avaliar TCC01</w:t>
             </w:r>
           </w:p>
@@ -4420,7 +4345,6 @@
               <w:spacing w:line="360" w:lineRule="auto"/>
             </w:pPr>
             <w:r>
-              <w:lastRenderedPageBreak/>
               <w:t>Ator secundário</w:t>
             </w:r>
           </w:p>
@@ -4529,9 +4453,6 @@
             <w:pPr>
               <w:spacing w:line="360" w:lineRule="auto"/>
             </w:pPr>
-            <w:r>
-              <w:t>Caso de Uso Geral</w:t>
-            </w:r>
           </w:p>
         </w:tc>
         <w:tc>
@@ -4574,13 +4495,14 @@
               <w:spacing w:line="360" w:lineRule="auto"/>
             </w:pPr>
             <w:r>
-              <w:t xml:space="preserve">Passo 2. Os convidados receberam </w:t>
-            </w:r>
-            <w:proofErr w:type="spellStart"/>
-            <w:r>
-              <w:t>email</w:t>
-            </w:r>
-            <w:proofErr w:type="spellEnd"/>
+              <w:t>a</w:t>
+            </w:r>
+            <w:r>
+              <w:t xml:space="preserve">. Os convidados receberam </w:t>
+            </w:r>
+            <w:r>
+              <w:t>e-mail</w:t>
+            </w:r>
             <w:r>
               <w:t xml:space="preserve"> para confirmar participação</w:t>
             </w:r>
@@ -4913,33 +4835,36 @@
               <w:spacing w:line="360" w:lineRule="auto"/>
             </w:pPr>
             <w:r>
-              <w:t>2. o coordenador aceita exceção de mais de dois alunos.</w:t>
-            </w:r>
-          </w:p>
-          <w:p>
-            <w:pPr>
-              <w:spacing w:line="360" w:lineRule="auto"/>
-            </w:pPr>
-            <w:r>
-              <w:t>3. O coordenador exclui aluno de TCC.</w:t>
-            </w:r>
-          </w:p>
-        </w:tc>
-      </w:tr>
-      <w:tr>
-        <w:tc>
-          <w:tcPr>
-            <w:tcW w:w="1815" w:type="dxa"/>
-            <w:shd w:val="clear" w:color="auto" w:fill="auto"/>
-            <w:vAlign w:val="center"/>
-          </w:tcPr>
-          <w:p>
-            <w:pPr>
-              <w:spacing w:line="360" w:lineRule="auto"/>
-            </w:pPr>
-            <w:r>
-              <w:t>Caso de Uso Geral</w:t>
-            </w:r>
+              <w:t>2. o coordenado</w:t>
+            </w:r>
+            <w:r>
+              <w:t xml:space="preserve">r aceita exceção de apenas </w:t>
+            </w:r>
+            <w:r>
+              <w:t>um alunos</w:t>
+            </w:r>
+            <w:r>
+              <w:t>.</w:t>
+            </w:r>
+          </w:p>
+          <w:p>
+            <w:pPr>
+              <w:spacing w:line="360" w:lineRule="auto"/>
+            </w:pPr>
+          </w:p>
+        </w:tc>
+      </w:tr>
+      <w:tr>
+        <w:tc>
+          <w:tcPr>
+            <w:tcW w:w="1815" w:type="dxa"/>
+            <w:shd w:val="clear" w:color="auto" w:fill="auto"/>
+            <w:vAlign w:val="center"/>
+          </w:tcPr>
+          <w:p>
+            <w:pPr>
+              <w:spacing w:line="360" w:lineRule="auto"/>
+            </w:pPr>
           </w:p>
         </w:tc>
         <w:tc>
@@ -4981,6 +4906,29 @@
             <w:pPr>
               <w:spacing w:line="360" w:lineRule="auto"/>
             </w:pPr>
+            <w:r>
+              <w:t>a.</w:t>
+            </w:r>
+          </w:p>
+          <w:p>
+            <w:pPr>
+              <w:spacing w:line="360" w:lineRule="auto"/>
+            </w:pPr>
+            <w:r>
+              <w:t>b. O aluno poderá realizar um</w:t>
+            </w:r>
+            <w:r>
+              <w:t>a</w:t>
+            </w:r>
+            <w:r>
+              <w:t xml:space="preserve"> solicitação pela sistema de apresentar só o seu TCC de acordo com a </w:t>
+            </w:r>
+            <w:r>
+              <w:t>(</w:t>
+            </w:r>
+            <w:r>
+              <w:t>RN 2.8)</w:t>
+            </w:r>
           </w:p>
         </w:tc>
       </w:tr>
@@ -5072,12 +5020,518 @@
               <w:spacing w:line="360" w:lineRule="auto"/>
             </w:pPr>
             <w:r>
-              <w:t>RN2.0, 2.1</w:t>
+              <w:t>RN</w:t>
+            </w:r>
+            <w:r>
+              <w:t xml:space="preserve"> </w:t>
+            </w:r>
+            <w:r>
+              <w:t>2.0, 2.1</w:t>
+            </w:r>
+            <w:r>
+              <w:t>, 2.8</w:t>
             </w:r>
           </w:p>
         </w:tc>
       </w:tr>
     </w:tbl>
+    <w:p/>
+    <w:p/>
+    <w:p/>
+    <w:tbl>
+      <w:tblPr>
+        <w:tblStyle w:val="Tabelacomgrade"/>
+        <w:tblW w:w="9753" w:type="dxa"/>
+        <w:tblInd w:w="-431" w:type="dxa"/>
+        <w:tblBorders>
+          <w:top w:val="single" w:sz="4" w:space="0" w:color="BFBFBF" w:themeColor="background1" w:themeShade="BF"/>
+          <w:left w:val="single" w:sz="4" w:space="0" w:color="BFBFBF" w:themeColor="background1" w:themeShade="BF"/>
+          <w:bottom w:val="single" w:sz="4" w:space="0" w:color="BFBFBF" w:themeColor="background1" w:themeShade="BF"/>
+          <w:right w:val="single" w:sz="4" w:space="0" w:color="BFBFBF" w:themeColor="background1" w:themeShade="BF"/>
+          <w:insideH w:val="single" w:sz="4" w:space="0" w:color="BFBFBF" w:themeColor="background1" w:themeShade="BF"/>
+          <w:insideV w:val="single" w:sz="4" w:space="0" w:color="BFBFBF" w:themeColor="background1" w:themeShade="BF"/>
+        </w:tblBorders>
+        <w:tblLook w:val="04A0" w:firstRow="1" w:lastRow="0" w:firstColumn="1" w:lastColumn="0" w:noHBand="0" w:noVBand="1"/>
+      </w:tblPr>
+      <w:tblGrid>
+        <w:gridCol w:w="1815"/>
+        <w:gridCol w:w="7938"/>
+      </w:tblGrid>
+      <w:tr>
+        <w:tc>
+          <w:tcPr>
+            <w:tcW w:w="1815" w:type="dxa"/>
+            <w:shd w:val="clear" w:color="auto" w:fill="auto"/>
+            <w:vAlign w:val="center"/>
+          </w:tcPr>
+          <w:p>
+            <w:pPr>
+              <w:spacing w:line="360" w:lineRule="auto"/>
+            </w:pPr>
+          </w:p>
+        </w:tc>
+        <w:tc>
+          <w:tcPr>
+            <w:tcW w:w="7938" w:type="dxa"/>
+            <w:shd w:val="clear" w:color="auto" w:fill="auto"/>
+            <w:vAlign w:val="center"/>
+          </w:tcPr>
+          <w:p>
+            <w:pPr>
+              <w:spacing w:line="360" w:lineRule="auto"/>
+            </w:pPr>
+          </w:p>
+        </w:tc>
+      </w:tr>
+      <w:tr>
+        <w:tc>
+          <w:tcPr>
+            <w:tcW w:w="1815" w:type="dxa"/>
+            <w:shd w:val="clear" w:color="auto" w:fill="auto"/>
+            <w:vAlign w:val="center"/>
+          </w:tcPr>
+          <w:p>
+            <w:pPr>
+              <w:spacing w:line="360" w:lineRule="auto"/>
+            </w:pPr>
+          </w:p>
+        </w:tc>
+        <w:tc>
+          <w:tcPr>
+            <w:tcW w:w="7938" w:type="dxa"/>
+            <w:shd w:val="clear" w:color="auto" w:fill="auto"/>
+            <w:vAlign w:val="center"/>
+          </w:tcPr>
+          <w:p>
+            <w:pPr>
+              <w:spacing w:line="360" w:lineRule="auto"/>
+            </w:pPr>
+          </w:p>
+        </w:tc>
+      </w:tr>
+      <w:tr>
+        <w:tc>
+          <w:tcPr>
+            <w:tcW w:w="1815" w:type="dxa"/>
+            <w:shd w:val="clear" w:color="auto" w:fill="auto"/>
+            <w:vAlign w:val="center"/>
+          </w:tcPr>
+          <w:p>
+            <w:pPr>
+              <w:spacing w:line="360" w:lineRule="auto"/>
+            </w:pPr>
+          </w:p>
+        </w:tc>
+        <w:tc>
+          <w:tcPr>
+            <w:tcW w:w="7938" w:type="dxa"/>
+            <w:shd w:val="clear" w:color="auto" w:fill="auto"/>
+            <w:vAlign w:val="center"/>
+          </w:tcPr>
+          <w:p>
+            <w:pPr>
+              <w:spacing w:line="360" w:lineRule="auto"/>
+            </w:pPr>
+          </w:p>
+        </w:tc>
+      </w:tr>
+      <w:tr>
+        <w:tc>
+          <w:tcPr>
+            <w:tcW w:w="1815" w:type="dxa"/>
+            <w:shd w:val="clear" w:color="auto" w:fill="auto"/>
+            <w:vAlign w:val="center"/>
+          </w:tcPr>
+          <w:p>
+            <w:pPr>
+              <w:spacing w:line="360" w:lineRule="auto"/>
+            </w:pPr>
+          </w:p>
+        </w:tc>
+        <w:tc>
+          <w:tcPr>
+            <w:tcW w:w="7938" w:type="dxa"/>
+            <w:shd w:val="clear" w:color="auto" w:fill="auto"/>
+            <w:vAlign w:val="center"/>
+          </w:tcPr>
+          <w:p>
+            <w:pPr>
+              <w:spacing w:line="360" w:lineRule="auto"/>
+            </w:pPr>
+          </w:p>
+        </w:tc>
+      </w:tr>
+      <w:tr>
+        <w:tc>
+          <w:tcPr>
+            <w:tcW w:w="1815" w:type="dxa"/>
+            <w:shd w:val="clear" w:color="auto" w:fill="auto"/>
+            <w:vAlign w:val="center"/>
+          </w:tcPr>
+          <w:p>
+            <w:pPr>
+              <w:spacing w:line="360" w:lineRule="auto"/>
+            </w:pPr>
+          </w:p>
+        </w:tc>
+        <w:tc>
+          <w:tcPr>
+            <w:tcW w:w="7938" w:type="dxa"/>
+            <w:shd w:val="clear" w:color="auto" w:fill="auto"/>
+            <w:vAlign w:val="center"/>
+          </w:tcPr>
+          <w:p>
+            <w:pPr>
+              <w:spacing w:line="360" w:lineRule="auto"/>
+            </w:pPr>
+          </w:p>
+        </w:tc>
+      </w:tr>
+      <w:tr>
+        <w:tc>
+          <w:tcPr>
+            <w:tcW w:w="1815" w:type="dxa"/>
+            <w:shd w:val="clear" w:color="auto" w:fill="auto"/>
+            <w:vAlign w:val="center"/>
+          </w:tcPr>
+          <w:p>
+            <w:pPr>
+              <w:spacing w:line="360" w:lineRule="auto"/>
+            </w:pPr>
+          </w:p>
+        </w:tc>
+        <w:tc>
+          <w:tcPr>
+            <w:tcW w:w="7938" w:type="dxa"/>
+            <w:shd w:val="clear" w:color="auto" w:fill="auto"/>
+            <w:vAlign w:val="center"/>
+          </w:tcPr>
+          <w:p>
+            <w:pPr>
+              <w:spacing w:line="360" w:lineRule="auto"/>
+            </w:pPr>
+          </w:p>
+        </w:tc>
+      </w:tr>
+      <w:tr>
+        <w:tc>
+          <w:tcPr>
+            <w:tcW w:w="1815" w:type="dxa"/>
+            <w:shd w:val="clear" w:color="auto" w:fill="auto"/>
+            <w:vAlign w:val="center"/>
+          </w:tcPr>
+          <w:p>
+            <w:pPr>
+              <w:spacing w:line="360" w:lineRule="auto"/>
+            </w:pPr>
+          </w:p>
+        </w:tc>
+        <w:tc>
+          <w:tcPr>
+            <w:tcW w:w="7938" w:type="dxa"/>
+            <w:shd w:val="clear" w:color="auto" w:fill="auto"/>
+            <w:vAlign w:val="center"/>
+          </w:tcPr>
+          <w:p>
+            <w:pPr>
+              <w:spacing w:line="360" w:lineRule="auto"/>
+            </w:pPr>
+          </w:p>
+        </w:tc>
+      </w:tr>
+      <w:tr>
+        <w:tc>
+          <w:tcPr>
+            <w:tcW w:w="1815" w:type="dxa"/>
+            <w:shd w:val="clear" w:color="auto" w:fill="auto"/>
+            <w:vAlign w:val="center"/>
+          </w:tcPr>
+          <w:p>
+            <w:pPr>
+              <w:spacing w:line="360" w:lineRule="auto"/>
+              <w:rPr>
+                <w:b/>
+              </w:rPr>
+            </w:pPr>
+          </w:p>
+        </w:tc>
+        <w:tc>
+          <w:tcPr>
+            <w:tcW w:w="7938" w:type="dxa"/>
+            <w:shd w:val="clear" w:color="auto" w:fill="auto"/>
+            <w:vAlign w:val="center"/>
+          </w:tcPr>
+          <w:p>
+            <w:pPr>
+              <w:spacing w:line="360" w:lineRule="auto"/>
+              <w:rPr>
+                <w:b/>
+              </w:rPr>
+            </w:pPr>
+          </w:p>
+        </w:tc>
+      </w:tr>
+      <w:tr>
+        <w:tc>
+          <w:tcPr>
+            <w:tcW w:w="1815" w:type="dxa"/>
+            <w:shd w:val="clear" w:color="auto" w:fill="auto"/>
+            <w:vAlign w:val="center"/>
+          </w:tcPr>
+          <w:p>
+            <w:pPr>
+              <w:spacing w:line="360" w:lineRule="auto"/>
+            </w:pPr>
+          </w:p>
+        </w:tc>
+        <w:tc>
+          <w:tcPr>
+            <w:tcW w:w="7938" w:type="dxa"/>
+            <w:shd w:val="clear" w:color="auto" w:fill="auto"/>
+            <w:vAlign w:val="center"/>
+          </w:tcPr>
+          <w:p>
+            <w:pPr>
+              <w:spacing w:line="360" w:lineRule="auto"/>
+            </w:pPr>
+          </w:p>
+        </w:tc>
+      </w:tr>
+      <w:tr>
+        <w:tc>
+          <w:tcPr>
+            <w:tcW w:w="1815" w:type="dxa"/>
+            <w:shd w:val="clear" w:color="auto" w:fill="auto"/>
+          </w:tcPr>
+          <w:p>
+            <w:pPr>
+              <w:spacing w:line="360" w:lineRule="auto"/>
+            </w:pPr>
+          </w:p>
+        </w:tc>
+        <w:tc>
+          <w:tcPr>
+            <w:tcW w:w="7938" w:type="dxa"/>
+            <w:shd w:val="clear" w:color="auto" w:fill="auto"/>
+          </w:tcPr>
+          <w:p>
+            <w:pPr>
+              <w:spacing w:line="360" w:lineRule="auto"/>
+            </w:pPr>
+          </w:p>
+        </w:tc>
+      </w:tr>
+      <w:tr>
+        <w:tc>
+          <w:tcPr>
+            <w:tcW w:w="1815" w:type="dxa"/>
+            <w:shd w:val="clear" w:color="auto" w:fill="auto"/>
+          </w:tcPr>
+          <w:p>
+            <w:pPr>
+              <w:spacing w:line="360" w:lineRule="auto"/>
+            </w:pPr>
+          </w:p>
+        </w:tc>
+        <w:tc>
+          <w:tcPr>
+            <w:tcW w:w="7938" w:type="dxa"/>
+            <w:shd w:val="clear" w:color="auto" w:fill="auto"/>
+          </w:tcPr>
+          <w:p>
+            <w:pPr>
+              <w:spacing w:line="360" w:lineRule="auto"/>
+            </w:pPr>
+          </w:p>
+        </w:tc>
+      </w:tr>
+      <w:tr>
+        <w:tc>
+          <w:tcPr>
+            <w:tcW w:w="1815" w:type="dxa"/>
+            <w:shd w:val="clear" w:color="auto" w:fill="auto"/>
+          </w:tcPr>
+          <w:p>
+            <w:pPr>
+              <w:spacing w:line="360" w:lineRule="auto"/>
+            </w:pPr>
+          </w:p>
+        </w:tc>
+        <w:tc>
+          <w:tcPr>
+            <w:tcW w:w="7938" w:type="dxa"/>
+            <w:shd w:val="clear" w:color="auto" w:fill="auto"/>
+          </w:tcPr>
+          <w:p>
+            <w:pPr>
+              <w:spacing w:line="360" w:lineRule="auto"/>
+            </w:pPr>
+          </w:p>
+        </w:tc>
+      </w:tr>
+      <w:tr>
+        <w:tc>
+          <w:tcPr>
+            <w:tcW w:w="1815" w:type="dxa"/>
+            <w:shd w:val="clear" w:color="auto" w:fill="auto"/>
+            <w:vAlign w:val="center"/>
+          </w:tcPr>
+          <w:p>
+            <w:pPr>
+              <w:spacing w:line="360" w:lineRule="auto"/>
+            </w:pPr>
+          </w:p>
+        </w:tc>
+        <w:tc>
+          <w:tcPr>
+            <w:tcW w:w="7938" w:type="dxa"/>
+            <w:shd w:val="clear" w:color="auto" w:fill="auto"/>
+            <w:vAlign w:val="center"/>
+          </w:tcPr>
+          <w:p>
+            <w:pPr>
+              <w:spacing w:line="360" w:lineRule="auto"/>
+            </w:pPr>
+          </w:p>
+          <w:p>
+            <w:pPr>
+              <w:spacing w:line="360" w:lineRule="auto"/>
+            </w:pPr>
+          </w:p>
+        </w:tc>
+      </w:tr>
+      <w:tr>
+        <w:tc>
+          <w:tcPr>
+            <w:tcW w:w="1815" w:type="dxa"/>
+            <w:shd w:val="clear" w:color="auto" w:fill="auto"/>
+            <w:vAlign w:val="center"/>
+          </w:tcPr>
+          <w:p>
+            <w:pPr>
+              <w:spacing w:line="360" w:lineRule="auto"/>
+            </w:pPr>
+          </w:p>
+        </w:tc>
+        <w:tc>
+          <w:tcPr>
+            <w:tcW w:w="7938" w:type="dxa"/>
+            <w:shd w:val="clear" w:color="auto" w:fill="auto"/>
+            <w:vAlign w:val="center"/>
+          </w:tcPr>
+          <w:p>
+            <w:pPr>
+              <w:spacing w:line="360" w:lineRule="auto"/>
+            </w:pPr>
+          </w:p>
+        </w:tc>
+      </w:tr>
+      <w:tr>
+        <w:tc>
+          <w:tcPr>
+            <w:tcW w:w="1815" w:type="dxa"/>
+            <w:shd w:val="clear" w:color="auto" w:fill="auto"/>
+            <w:vAlign w:val="center"/>
+          </w:tcPr>
+          <w:p>
+            <w:pPr>
+              <w:spacing w:line="360" w:lineRule="auto"/>
+            </w:pPr>
+          </w:p>
+        </w:tc>
+        <w:tc>
+          <w:tcPr>
+            <w:tcW w:w="7938" w:type="dxa"/>
+            <w:shd w:val="clear" w:color="auto" w:fill="auto"/>
+            <w:vAlign w:val="center"/>
+          </w:tcPr>
+          <w:p>
+            <w:pPr>
+              <w:spacing w:line="360" w:lineRule="auto"/>
+            </w:pPr>
+          </w:p>
+        </w:tc>
+      </w:tr>
+      <w:tr>
+        <w:tc>
+          <w:tcPr>
+            <w:tcW w:w="1815" w:type="dxa"/>
+            <w:shd w:val="clear" w:color="auto" w:fill="auto"/>
+            <w:vAlign w:val="center"/>
+          </w:tcPr>
+          <w:p>
+            <w:pPr>
+              <w:spacing w:line="360" w:lineRule="auto"/>
+            </w:pPr>
+          </w:p>
+        </w:tc>
+        <w:tc>
+          <w:tcPr>
+            <w:tcW w:w="7938" w:type="dxa"/>
+            <w:shd w:val="clear" w:color="auto" w:fill="auto"/>
+            <w:vAlign w:val="center"/>
+          </w:tcPr>
+          <w:p>
+            <w:pPr>
+              <w:spacing w:line="360" w:lineRule="auto"/>
+            </w:pPr>
+          </w:p>
+        </w:tc>
+      </w:tr>
+      <w:tr>
+        <w:tc>
+          <w:tcPr>
+            <w:tcW w:w="1815" w:type="dxa"/>
+            <w:shd w:val="clear" w:color="auto" w:fill="auto"/>
+            <w:vAlign w:val="center"/>
+          </w:tcPr>
+          <w:p>
+            <w:pPr>
+              <w:spacing w:line="360" w:lineRule="auto"/>
+            </w:pPr>
+          </w:p>
+        </w:tc>
+        <w:tc>
+          <w:tcPr>
+            <w:tcW w:w="7938" w:type="dxa"/>
+            <w:shd w:val="clear" w:color="auto" w:fill="auto"/>
+            <w:vAlign w:val="center"/>
+          </w:tcPr>
+          <w:p>
+            <w:pPr>
+              <w:spacing w:line="360" w:lineRule="auto"/>
+            </w:pPr>
+          </w:p>
+        </w:tc>
+      </w:tr>
+      <w:tr>
+        <w:tc>
+          <w:tcPr>
+            <w:tcW w:w="1815" w:type="dxa"/>
+            <w:shd w:val="clear" w:color="auto" w:fill="auto"/>
+            <w:vAlign w:val="center"/>
+          </w:tcPr>
+          <w:p>
+            <w:pPr>
+              <w:spacing w:line="360" w:lineRule="auto"/>
+            </w:pPr>
+          </w:p>
+        </w:tc>
+        <w:tc>
+          <w:tcPr>
+            <w:tcW w:w="7938" w:type="dxa"/>
+            <w:shd w:val="clear" w:color="auto" w:fill="auto"/>
+            <w:vAlign w:val="center"/>
+          </w:tcPr>
+          <w:p>
+            <w:pPr>
+              <w:spacing w:line="360" w:lineRule="auto"/>
+            </w:pPr>
+          </w:p>
+        </w:tc>
+      </w:tr>
+    </w:tbl>
+    <w:p/>
     <w:p/>
     <w:sectPr>
       <w:pgSz w:w="11906" w:h="16838"/>
@@ -5090,8 +5544,8 @@
 </file>
 
 <file path=word/numbering.xml><?xml version="1.0" encoding="utf-8"?>
-<w:numbering xmlns:wpc="http://schemas.microsoft.com/office/word/2010/wordprocessingCanvas" xmlns:cx="http://schemas.microsoft.com/office/drawing/2014/chartex" xmlns:cx1="http://schemas.microsoft.com/office/drawing/2015/9/8/chartex" xmlns:cx2="http://schemas.microsoft.com/office/drawing/2015/10/21/chartex" xmlns:mc="http://schemas.openxmlformats.org/markup-compatibility/2006" xmlns:o="urn:schemas-microsoft-com:office:office" xmlns:r="http://schemas.openxmlformats.org/officeDocument/2006/relationships" xmlns:m="http://schemas.openxmlformats.org/officeDocument/2006/math" xmlns:v="urn:schemas-microsoft-com:vml" xmlns:wp14="http://schemas.microsoft.com/office/word/2010/wordprocessingDrawing" xmlns:wp="http://schemas.openxmlformats.org/drawingml/2006/wordprocessingDrawing" xmlns:w10="urn:schemas-microsoft-com:office:word" xmlns:w="http://schemas.openxmlformats.org/wordprocessingml/2006/main" xmlns:w14="http://schemas.microsoft.com/office/word/2010/wordml" xmlns:w15="http://schemas.microsoft.com/office/word/2012/wordml" xmlns:w16se="http://schemas.microsoft.com/office/word/2015/wordml/symex" xmlns:wpg="http://schemas.microsoft.com/office/word/2010/wordprocessingGroup" xmlns:wpi="http://schemas.microsoft.com/office/word/2010/wordprocessingInk" xmlns:wne="http://schemas.microsoft.com/office/word/2006/wordml" xmlns:wps="http://schemas.microsoft.com/office/word/2010/wordprocessingShape" mc:Ignorable="w14 w15 w16se wp14">
-  <w:abstractNum w:abstractNumId="0" w15:restartNumberingAfterBreak="0">
+<w:numbering xmlns:wpc="http://schemas.microsoft.com/office/word/2010/wordprocessingCanvas" xmlns:mc="http://schemas.openxmlformats.org/markup-compatibility/2006" xmlns:o="urn:schemas-microsoft-com:office:office" xmlns:r="http://schemas.openxmlformats.org/officeDocument/2006/relationships" xmlns:m="http://schemas.openxmlformats.org/officeDocument/2006/math" xmlns:v="urn:schemas-microsoft-com:vml" xmlns:wp14="http://schemas.microsoft.com/office/word/2010/wordprocessingDrawing" xmlns:wp="http://schemas.openxmlformats.org/drawingml/2006/wordprocessingDrawing" xmlns:w10="urn:schemas-microsoft-com:office:word" xmlns:w="http://schemas.openxmlformats.org/wordprocessingml/2006/main" xmlns:w14="http://schemas.microsoft.com/office/word/2010/wordml" xmlns:w15="http://schemas.microsoft.com/office/word/2012/wordml" xmlns:wpg="http://schemas.microsoft.com/office/word/2010/wordprocessingGroup" xmlns:wpi="http://schemas.microsoft.com/office/word/2010/wordprocessingInk" xmlns:wne="http://schemas.microsoft.com/office/word/2006/wordml" xmlns:wps="http://schemas.microsoft.com/office/word/2010/wordprocessingShape" mc:Ignorable="w14 w15 wp14">
+  <w:abstractNum w:abstractNumId="0">
     <w:nsid w:val="0C321AD8"/>
     <w:multiLevelType w:val="hybridMultilevel"/>
     <w:tmpl w:val="50C4F4D8"/>
@@ -5180,7 +5634,7 @@
       </w:pPr>
     </w:lvl>
   </w:abstractNum>
-  <w:abstractNum w:abstractNumId="1" w15:restartNumberingAfterBreak="0">
+  <w:abstractNum w:abstractNumId="1">
     <w:nsid w:val="13FB27E3"/>
     <w:multiLevelType w:val="hybridMultilevel"/>
     <w:tmpl w:val="81C87D9E"/>
@@ -5269,7 +5723,7 @@
       </w:pPr>
     </w:lvl>
   </w:abstractNum>
-  <w:abstractNum w:abstractNumId="2" w15:restartNumberingAfterBreak="0">
+  <w:abstractNum w:abstractNumId="2">
     <w:nsid w:val="1B8732DA"/>
     <w:multiLevelType w:val="hybridMultilevel"/>
     <w:tmpl w:val="3B9A0F80"/>
@@ -5358,7 +5812,7 @@
       </w:pPr>
     </w:lvl>
   </w:abstractNum>
-  <w:abstractNum w:abstractNumId="3" w15:restartNumberingAfterBreak="0">
+  <w:abstractNum w:abstractNumId="3">
     <w:nsid w:val="1F7C7F13"/>
     <w:multiLevelType w:val="hybridMultilevel"/>
     <w:tmpl w:val="9790E2D0"/>
@@ -5447,7 +5901,7 @@
       </w:pPr>
     </w:lvl>
   </w:abstractNum>
-  <w:abstractNum w:abstractNumId="4" w15:restartNumberingAfterBreak="0">
+  <w:abstractNum w:abstractNumId="4">
     <w:nsid w:val="209767C6"/>
     <w:multiLevelType w:val="hybridMultilevel"/>
     <w:tmpl w:val="1CC4CA4E"/>
@@ -5536,7 +5990,7 @@
       </w:pPr>
     </w:lvl>
   </w:abstractNum>
-  <w:abstractNum w:abstractNumId="5" w15:restartNumberingAfterBreak="0">
+  <w:abstractNum w:abstractNumId="5">
     <w:nsid w:val="35D61E1B"/>
     <w:multiLevelType w:val="hybridMultilevel"/>
     <w:tmpl w:val="0624E5B2"/>
@@ -5625,7 +6079,7 @@
       </w:pPr>
     </w:lvl>
   </w:abstractNum>
-  <w:abstractNum w:abstractNumId="6" w15:restartNumberingAfterBreak="0">
+  <w:abstractNum w:abstractNumId="6">
     <w:nsid w:val="3BFE435E"/>
     <w:multiLevelType w:val="hybridMultilevel"/>
     <w:tmpl w:val="349CB192"/>
@@ -5714,7 +6168,7 @@
       </w:pPr>
     </w:lvl>
   </w:abstractNum>
-  <w:abstractNum w:abstractNumId="7" w15:restartNumberingAfterBreak="0">
+  <w:abstractNum w:abstractNumId="7">
     <w:nsid w:val="44081A4C"/>
     <w:multiLevelType w:val="hybridMultilevel"/>
     <w:tmpl w:val="231AE598"/>
@@ -5803,7 +6257,7 @@
       </w:pPr>
     </w:lvl>
   </w:abstractNum>
-  <w:abstractNum w:abstractNumId="8" w15:restartNumberingAfterBreak="0">
+  <w:abstractNum w:abstractNumId="8">
     <w:nsid w:val="4FBC35E8"/>
     <w:multiLevelType w:val="hybridMultilevel"/>
     <w:tmpl w:val="20DCE582"/>
@@ -5892,7 +6346,7 @@
       </w:pPr>
     </w:lvl>
   </w:abstractNum>
-  <w:abstractNum w:abstractNumId="9" w15:restartNumberingAfterBreak="0">
+  <w:abstractNum w:abstractNumId="9">
     <w:nsid w:val="599B63D3"/>
     <w:multiLevelType w:val="hybridMultilevel"/>
     <w:tmpl w:val="1096BA56"/>
@@ -5981,7 +6435,7 @@
       </w:pPr>
     </w:lvl>
   </w:abstractNum>
-  <w:abstractNum w:abstractNumId="10" w15:restartNumberingAfterBreak="0">
+  <w:abstractNum w:abstractNumId="10">
     <w:nsid w:val="69AB11F0"/>
     <w:multiLevelType w:val="hybridMultilevel"/>
     <w:tmpl w:val="DDA82D14"/>
@@ -6070,7 +6524,7 @@
       </w:pPr>
     </w:lvl>
   </w:abstractNum>
-  <w:abstractNum w:abstractNumId="11" w15:restartNumberingAfterBreak="0">
+  <w:abstractNum w:abstractNumId="11">
     <w:nsid w:val="70472E97"/>
     <w:multiLevelType w:val="hybridMultilevel"/>
     <w:tmpl w:val="8C702116"/>
@@ -6159,7 +6613,7 @@
       </w:pPr>
     </w:lvl>
   </w:abstractNum>
-  <w:abstractNum w:abstractNumId="12" w15:restartNumberingAfterBreak="0">
+  <w:abstractNum w:abstractNumId="12">
     <w:nsid w:val="713C6A5E"/>
     <w:multiLevelType w:val="hybridMultilevel"/>
     <w:tmpl w:val="CBF06746"/>
@@ -6248,7 +6702,7 @@
       </w:pPr>
     </w:lvl>
   </w:abstractNum>
-  <w:abstractNum w:abstractNumId="13" w15:restartNumberingAfterBreak="0">
+  <w:abstractNum w:abstractNumId="13">
     <w:nsid w:val="739B4D46"/>
     <w:multiLevelType w:val="hybridMultilevel"/>
     <w:tmpl w:val="2EB06678"/>
@@ -6337,7 +6791,7 @@
       </w:pPr>
     </w:lvl>
   </w:abstractNum>
-  <w:abstractNum w:abstractNumId="14" w15:restartNumberingAfterBreak="0">
+  <w:abstractNum w:abstractNumId="14">
     <w:nsid w:val="78C56297"/>
     <w:multiLevelType w:val="hybridMultilevel"/>
     <w:tmpl w:val="A2B69CDC"/>
@@ -6426,7 +6880,7 @@
       </w:pPr>
     </w:lvl>
   </w:abstractNum>
-  <w:abstractNum w:abstractNumId="15" w15:restartNumberingAfterBreak="0">
+  <w:abstractNum w:abstractNumId="15">
     <w:nsid w:val="7B647166"/>
     <w:multiLevelType w:val="hybridMultilevel"/>
     <w:tmpl w:val="99B8D410"/>
@@ -6515,7 +6969,7 @@
       </w:pPr>
     </w:lvl>
   </w:abstractNum>
-  <w:abstractNum w:abstractNumId="16" w15:restartNumberingAfterBreak="0">
+  <w:abstractNum w:abstractNumId="16">
     <w:nsid w:val="7EFB334A"/>
     <w:multiLevelType w:val="hybridMultilevel"/>
     <w:tmpl w:val="1E74C04E"/>
@@ -6659,7 +7113,7 @@
 </file>
 
 <file path=word/styles.xml><?xml version="1.0" encoding="utf-8"?>
-<w:styles xmlns:mc="http://schemas.openxmlformats.org/markup-compatibility/2006" xmlns:r="http://schemas.openxmlformats.org/officeDocument/2006/relationships" xmlns:w="http://schemas.openxmlformats.org/wordprocessingml/2006/main" xmlns:w14="http://schemas.microsoft.com/office/word/2010/wordml" xmlns:w15="http://schemas.microsoft.com/office/word/2012/wordml" xmlns:w16se="http://schemas.microsoft.com/office/word/2015/wordml/symex" mc:Ignorable="w14 w15 w16se">
+<w:styles xmlns:mc="http://schemas.openxmlformats.org/markup-compatibility/2006" xmlns:r="http://schemas.openxmlformats.org/officeDocument/2006/relationships" xmlns:w="http://schemas.openxmlformats.org/wordprocessingml/2006/main" xmlns:w14="http://schemas.microsoft.com/office/word/2010/wordml" xmlns:w15="http://schemas.microsoft.com/office/word/2012/wordml" mc:Ignorable="w14 w15">
   <w:docDefaults>
     <w:rPrDefault>
       <w:rPr>
@@ -6675,7 +7129,7 @@
       </w:pPr>
     </w:pPrDefault>
   </w:docDefaults>
-  <w:latentStyles w:defLockedState="0" w:defUIPriority="99" w:defSemiHidden="0" w:defUnhideWhenUsed="0" w:defQFormat="0" w:count="372">
+  <w:latentStyles w:defLockedState="0" w:defUIPriority="99" w:defSemiHidden="0" w:defUnhideWhenUsed="0" w:defQFormat="0" w:count="371">
     <w:lsdException w:name="Normal" w:uiPriority="0" w:qFormat="1"/>
     <w:lsdException w:name="heading 1" w:uiPriority="9" w:qFormat="1"/>
     <w:lsdException w:name="heading 2" w:semiHidden="1" w:uiPriority="9" w:unhideWhenUsed="1" w:qFormat="1"/>
@@ -7047,7 +7501,6 @@
     <w:lsdException w:name="List Table 5 Dark Accent 6" w:uiPriority="50"/>
     <w:lsdException w:name="List Table 6 Colorful Accent 6" w:uiPriority="51"/>
     <w:lsdException w:name="List Table 7 Colorful Accent 6" w:uiPriority="52"/>
-    <w:lsdException w:name="Mention" w:semiHidden="1" w:unhideWhenUsed="1"/>
   </w:latentStyles>
   <w:style w:type="paragraph" w:default="1" w:styleId="Normal">
     <w:name w:val="Normal"/>
@@ -7089,6 +7542,7 @@
       <w:spacing w:after="0" w:line="240" w:lineRule="auto"/>
     </w:pPr>
     <w:tblPr>
+      <w:tblInd w:w="0" w:type="dxa"/>
       <w:tblBorders>
         <w:top w:val="single" w:sz="4" w:space="0" w:color="auto"/>
         <w:left w:val="single" w:sz="4" w:space="0" w:color="auto"/>
@@ -7097,6 +7551,12 @@
         <w:insideH w:val="single" w:sz="4" w:space="0" w:color="auto"/>
         <w:insideV w:val="single" w:sz="4" w:space="0" w:color="auto"/>
       </w:tblBorders>
+      <w:tblCellMar>
+        <w:top w:w="0" w:type="dxa"/>
+        <w:left w:w="108" w:type="dxa"/>
+        <w:bottom w:w="0" w:type="dxa"/>
+        <w:right w:w="108" w:type="dxa"/>
+      </w:tblCellMar>
     </w:tblPr>
   </w:style>
   <w:style w:type="paragraph" w:styleId="PargrafodaLista">
@@ -7413,7 +7873,7 @@
 </file>
 
 <file path=customXml/itemProps1.xml><?xml version="1.0" encoding="utf-8"?>
-<ds:datastoreItem xmlns:ds="http://schemas.openxmlformats.org/officeDocument/2006/customXml" ds:itemID="{F8F79763-1BDD-4CBB-9A8C-62752184718C}">
+<ds:datastoreItem xmlns:ds="http://schemas.openxmlformats.org/officeDocument/2006/customXml" ds:itemID="{4772DE54-E582-47F0-A51E-6DB0CBC20B08}">
   <ds:schemaRefs>
     <ds:schemaRef ds:uri="http://schemas.openxmlformats.org/officeDocument/2006/bibliography"/>
   </ds:schemaRefs>

</xml_diff>